<commit_message>
Especificação de perfis e interesses/impactos
Mantenham uma cópia anterior ao meu commit
Vejam se concordam com o que fiz a vermelho
</commit_message>
<xml_diff>
--- a/Lab01.docx
+++ b/Lab01.docx
@@ -1,6 +1,6 @@
 
 <file path=word/document.xml><?xml version="1.0" encoding="utf-8"?>
-<w:document xmlns:wpc="http://schemas.microsoft.com/office/word/2010/wordprocessingCanvas" xmlns:mo="http://schemas.microsoft.com/office/mac/office/2008/main" xmlns:mc="http://schemas.openxmlformats.org/markup-compatibility/2006" xmlns:mv="urn:schemas-microsoft-com:mac:vml" xmlns:o="urn:schemas-microsoft-com:office:office" xmlns:r="http://schemas.openxmlformats.org/officeDocument/2006/relationships" xmlns:m="http://schemas.openxmlformats.org/officeDocument/2006/math" xmlns:v="urn:schemas-microsoft-com:vml" xmlns:wp14="http://schemas.microsoft.com/office/word/2010/wordprocessingDrawing" xmlns:wp="http://schemas.openxmlformats.org/drawingml/2006/wordprocessingDrawing" xmlns:w10="urn:schemas-microsoft-com:office:word" xmlns:w="http://schemas.openxmlformats.org/wordprocessingml/2006/main" xmlns:w14="http://schemas.microsoft.com/office/word/2010/wordml" xmlns:wpg="http://schemas.microsoft.com/office/word/2010/wordprocessingGroup" xmlns:wpi="http://schemas.microsoft.com/office/word/2010/wordprocessingInk" xmlns:wne="http://schemas.microsoft.com/office/word/2006/wordml" xmlns:wps="http://schemas.microsoft.com/office/word/2010/wordprocessingShape" mc:Ignorable="w14 wp14">
+<w:document xmlns:wpc="http://schemas.microsoft.com/office/word/2010/wordprocessingCanvas" xmlns:mc="http://schemas.openxmlformats.org/markup-compatibility/2006" xmlns:o="urn:schemas-microsoft-com:office:office" xmlns:r="http://schemas.openxmlformats.org/officeDocument/2006/relationships" xmlns:m="http://schemas.openxmlformats.org/officeDocument/2006/math" xmlns:v="urn:schemas-microsoft-com:vml" xmlns:wp14="http://schemas.microsoft.com/office/word/2010/wordprocessingDrawing" xmlns:wp="http://schemas.openxmlformats.org/drawingml/2006/wordprocessingDrawing" xmlns:w10="urn:schemas-microsoft-com:office:word" xmlns:w="http://schemas.openxmlformats.org/wordprocessingml/2006/main" xmlns:w14="http://schemas.microsoft.com/office/word/2010/wordml" xmlns:wpg="http://schemas.microsoft.com/office/word/2010/wordprocessingGroup" xmlns:wpi="http://schemas.microsoft.com/office/word/2010/wordprocessingInk" xmlns:wne="http://schemas.microsoft.com/office/word/2006/wordml" xmlns:wps="http://schemas.microsoft.com/office/word/2010/wordprocessingShape" mc:Ignorable="w14 wp14">
   <w:body>
     <w:p>
       <w:pPr>
@@ -13,7 +13,6 @@
           <w:szCs w:val="30"/>
         </w:rPr>
       </w:pPr>
-      <w:proofErr w:type="spellStart"/>
       <w:r>
         <w:rPr>
           <w:rFonts w:ascii="Cambria"/>
@@ -22,9 +21,8 @@
           <w:sz w:val="30"/>
           <w:szCs w:val="30"/>
         </w:rPr>
-        <w:t>Lab</w:t>
-      </w:r>
-      <w:proofErr w:type="spellEnd"/>
+        <w:t>Lab 1 CCU</w:t>
+      </w:r>
       <w:r>
         <w:rPr>
           <w:rFonts w:ascii="Cambria"/>
@@ -33,7 +31,27 @@
           <w:sz w:val="30"/>
           <w:szCs w:val="30"/>
         </w:rPr>
-        <w:t xml:space="preserve"> 1 CCU</w:t>
+        <w:t xml:space="preserve"> </w:t>
+      </w:r>
+      <w:r>
+        <w:rPr>
+          <w:rFonts w:ascii="Cambria"/>
+          <w:b/>
+          <w:bCs/>
+          <w:sz w:val="30"/>
+          <w:szCs w:val="30"/>
+        </w:rPr>
+        <w:t>–</w:t>
+      </w:r>
+      <w:r>
+        <w:rPr>
+          <w:rFonts w:ascii="Cambria"/>
+          <w:b/>
+          <w:bCs/>
+          <w:sz w:val="30"/>
+          <w:szCs w:val="30"/>
+        </w:rPr>
+        <w:t xml:space="preserve"> grupo 10</w:t>
       </w:r>
     </w:p>
     <w:p>
@@ -71,409 +89,433 @@
           <w:sz w:val="26"/>
           <w:szCs w:val="26"/>
         </w:rPr>
-        <w:t xml:space="preserve">Identificar </w:t>
-      </w:r>
-      <w:proofErr w:type="spellStart"/>
-      <w:r>
-        <w:rPr>
-          <w:rFonts w:ascii="Cambria"/>
+        <w:t>Identificar stakeholders</w:t>
+      </w:r>
+    </w:p>
+    <w:p>
+      <w:pPr>
+        <w:pStyle w:val="Corpo"/>
+        <w:rPr>
+          <w:rFonts w:ascii="Cambria" w:eastAsia="Cambria" w:hAnsi="Cambria" w:cs="Cambria"/>
+        </w:rPr>
+      </w:pPr>
+    </w:p>
+    <w:p>
+      <w:pPr>
+        <w:pStyle w:val="Corpo"/>
+        <w:rPr>
+          <w:rFonts w:ascii="Cambria" w:eastAsia="Cambria" w:hAnsi="Cambria" w:cs="Cambria"/>
           <w:b/>
           <w:bCs/>
-          <w:sz w:val="26"/>
-          <w:szCs w:val="26"/>
-        </w:rPr>
-        <w:t>stakeholders</w:t>
-      </w:r>
-      <w:proofErr w:type="spellEnd"/>
-    </w:p>
-    <w:p>
-      <w:pPr>
-        <w:pStyle w:val="Corpo"/>
-        <w:rPr>
-          <w:rFonts w:ascii="Cambria" w:eastAsia="Cambria" w:hAnsi="Cambria" w:cs="Cambria"/>
-        </w:rPr>
-      </w:pPr>
-    </w:p>
-    <w:p>
-      <w:pPr>
-        <w:pStyle w:val="Corpo"/>
-        <w:rPr>
-          <w:rFonts w:ascii="Cambria" w:eastAsia="Cambria" w:hAnsi="Cambria" w:cs="Cambria"/>
+        </w:rPr>
+      </w:pPr>
+      <w:r>
+        <w:rPr>
+          <w:rFonts w:ascii="Cambria"/>
           <w:b/>
           <w:bCs/>
         </w:rPr>
-      </w:pPr>
-      <w:r>
-        <w:rPr>
-          <w:rFonts w:ascii="Cambria"/>
+        <w:t>a. Utilizadores</w:t>
+      </w:r>
+    </w:p>
+    <w:p>
+      <w:pPr>
+        <w:pStyle w:val="Corpo"/>
+        <w:ind w:left="720"/>
+        <w:rPr>
+          <w:rFonts w:ascii="Cambria" w:eastAsia="Cambria" w:hAnsi="Cambria" w:cs="Cambria"/>
+        </w:rPr>
+      </w:pPr>
+      <w:r>
+        <w:rPr>
+          <w:rFonts w:ascii="Cambria"/>
+        </w:rPr>
+        <w:t>Idoso</w:t>
+      </w:r>
+    </w:p>
+    <w:p>
+      <w:pPr>
+        <w:pStyle w:val="Corpo"/>
+        <w:ind w:left="720"/>
+        <w:rPr>
+          <w:rFonts w:ascii="Cambria" w:eastAsia="Cambria" w:hAnsi="Cambria" w:cs="Cambria"/>
+        </w:rPr>
+      </w:pPr>
+      <w:r>
+        <w:rPr>
+          <w:rFonts w:ascii="Cambria"/>
+        </w:rPr>
+        <w:t>Professor/Instrutor</w:t>
+      </w:r>
+    </w:p>
+    <w:p>
+      <w:pPr>
+        <w:pStyle w:val="Corpo"/>
+        <w:ind w:left="720"/>
+        <w:rPr>
+          <w:rFonts w:ascii="Cambria" w:eastAsia="Cambria" w:hAnsi="Cambria" w:cs="Cambria"/>
+        </w:rPr>
+      </w:pPr>
+      <w:r>
+        <w:rPr>
+          <w:rFonts w:ascii="Cambria"/>
+        </w:rPr>
+        <w:t>Institui</w:t>
+      </w:r>
+      <w:r>
+        <w:rPr>
+          <w:rFonts w:hAnsi="Cambria"/>
+        </w:rPr>
+        <w:t>çã</w:t>
+      </w:r>
+      <w:r>
+        <w:rPr>
+          <w:rFonts w:ascii="Cambria"/>
+        </w:rPr>
+        <w:t>o/Grupo de idosos</w:t>
+      </w:r>
+    </w:p>
+    <w:p>
+      <w:pPr>
+        <w:pStyle w:val="Corpo"/>
+        <w:rPr>
+          <w:rFonts w:ascii="Cambria" w:eastAsia="Cambria" w:hAnsi="Cambria" w:cs="Cambria"/>
+        </w:rPr>
+      </w:pPr>
+    </w:p>
+    <w:p>
+      <w:pPr>
+        <w:pStyle w:val="Corpo"/>
+        <w:rPr>
+          <w:rFonts w:ascii="Cambria" w:eastAsia="Cambria" w:hAnsi="Cambria" w:cs="Cambria"/>
           <w:b/>
           <w:bCs/>
         </w:rPr>
-        <w:t>a. Utilizadores</w:t>
-      </w:r>
-    </w:p>
-    <w:p>
-      <w:pPr>
-        <w:pStyle w:val="Corpo"/>
-        <w:ind w:left="720"/>
-        <w:rPr>
-          <w:rFonts w:ascii="Cambria" w:eastAsia="Cambria" w:hAnsi="Cambria" w:cs="Cambria"/>
-        </w:rPr>
-      </w:pPr>
-      <w:r>
-        <w:rPr>
-          <w:rFonts w:ascii="Cambria"/>
-        </w:rPr>
-        <w:t>Idoso</w:t>
-      </w:r>
-    </w:p>
-    <w:p>
-      <w:pPr>
-        <w:pStyle w:val="Corpo"/>
-        <w:ind w:left="720"/>
-        <w:rPr>
-          <w:rFonts w:ascii="Cambria" w:eastAsia="Cambria" w:hAnsi="Cambria" w:cs="Cambria"/>
-        </w:rPr>
-      </w:pPr>
-      <w:r>
-        <w:rPr>
-          <w:rFonts w:ascii="Cambria"/>
-        </w:rPr>
-        <w:t>Professor/Instrutor</w:t>
-      </w:r>
-    </w:p>
-    <w:p>
-      <w:pPr>
-        <w:pStyle w:val="Corpo"/>
-        <w:ind w:left="720"/>
-        <w:rPr>
-          <w:rFonts w:ascii="Cambria" w:eastAsia="Cambria" w:hAnsi="Cambria" w:cs="Cambria"/>
-        </w:rPr>
-      </w:pPr>
-      <w:r>
-        <w:rPr>
-          <w:rFonts w:ascii="Cambria"/>
-        </w:rPr>
-        <w:t>Institui</w:t>
-      </w:r>
-      <w:r>
-        <w:rPr>
-          <w:rFonts w:hAnsi="Cambria"/>
-        </w:rPr>
-        <w:t>çã</w:t>
-      </w:r>
-      <w:r>
-        <w:rPr>
-          <w:rFonts w:ascii="Cambria"/>
-        </w:rPr>
-        <w:t>o/Grupo de idosos</w:t>
-      </w:r>
-    </w:p>
-    <w:p>
-      <w:pPr>
-        <w:pStyle w:val="Corpo"/>
-        <w:rPr>
-          <w:rFonts w:ascii="Cambria" w:eastAsia="Cambria" w:hAnsi="Cambria" w:cs="Cambria"/>
-        </w:rPr>
-      </w:pPr>
-    </w:p>
-    <w:p>
-      <w:pPr>
-        <w:pStyle w:val="Corpo"/>
-        <w:rPr>
-          <w:rFonts w:ascii="Cambria" w:eastAsia="Cambria" w:hAnsi="Cambria" w:cs="Cambria"/>
+      </w:pPr>
+      <w:r>
+        <w:rPr>
+          <w:rFonts w:ascii="Cambria"/>
           <w:b/>
           <w:bCs/>
         </w:rPr>
-      </w:pPr>
-      <w:r>
-        <w:rPr>
-          <w:rFonts w:ascii="Cambria"/>
+        <w:t>b. Equipa de desenvolvimento</w:t>
+      </w:r>
+    </w:p>
+    <w:p>
+      <w:pPr>
+        <w:pStyle w:val="Corpo"/>
+        <w:ind w:left="720"/>
+        <w:rPr>
+          <w:rFonts w:ascii="Cambria" w:eastAsia="Cambria" w:hAnsi="Cambria" w:cs="Cambria"/>
+        </w:rPr>
+      </w:pPr>
+      <w:r>
+        <w:rPr>
+          <w:rFonts w:ascii="Cambria"/>
+        </w:rPr>
+        <w:t>Equipa de testes</w:t>
+      </w:r>
+    </w:p>
+    <w:p>
+      <w:pPr>
+        <w:pStyle w:val="Corpo"/>
+        <w:ind w:left="720"/>
+        <w:rPr>
+          <w:rFonts w:ascii="Cambria" w:eastAsia="Cambria" w:hAnsi="Cambria" w:cs="Cambria"/>
+        </w:rPr>
+      </w:pPr>
+      <w:r>
+        <w:rPr>
+          <w:rFonts w:ascii="Cambria"/>
+        </w:rPr>
+        <w:t>Webmaster</w:t>
+      </w:r>
+    </w:p>
+    <w:p>
+      <w:pPr>
+        <w:pStyle w:val="Corpo"/>
+        <w:ind w:left="720"/>
+        <w:rPr>
+          <w:rFonts w:ascii="Cambria" w:eastAsia="Cambria" w:hAnsi="Cambria" w:cs="Cambria"/>
+        </w:rPr>
+      </w:pPr>
+      <w:r>
+        <w:rPr>
+          <w:rFonts w:ascii="Cambria"/>
+        </w:rPr>
+        <w:t>Professor/Instrutor</w:t>
+      </w:r>
+    </w:p>
+    <w:p>
+      <w:pPr>
+        <w:pStyle w:val="Corpo"/>
+        <w:rPr>
+          <w:rFonts w:ascii="Cambria" w:eastAsia="Cambria" w:hAnsi="Cambria" w:cs="Cambria"/>
+        </w:rPr>
+      </w:pPr>
+    </w:p>
+    <w:p>
+      <w:pPr>
+        <w:pStyle w:val="Corpo"/>
+        <w:rPr>
+          <w:rFonts w:ascii="Cambria" w:eastAsia="Cambria" w:hAnsi="Cambria" w:cs="Cambria"/>
           <w:b/>
           <w:bCs/>
         </w:rPr>
-        <w:t>b. Equipa de desenvolvimento</w:t>
-      </w:r>
-    </w:p>
-    <w:p>
-      <w:pPr>
-        <w:pStyle w:val="Corpo"/>
-        <w:ind w:left="720"/>
-        <w:rPr>
-          <w:rFonts w:ascii="Cambria" w:eastAsia="Cambria" w:hAnsi="Cambria" w:cs="Cambria"/>
-        </w:rPr>
-      </w:pPr>
-      <w:r>
-        <w:rPr>
-          <w:rFonts w:ascii="Cambria"/>
-        </w:rPr>
-        <w:t>Equipa de testes</w:t>
-      </w:r>
-    </w:p>
-    <w:p>
-      <w:pPr>
-        <w:pStyle w:val="Corpo"/>
-        <w:ind w:left="720"/>
-        <w:rPr>
-          <w:rFonts w:ascii="Cambria" w:eastAsia="Cambria" w:hAnsi="Cambria" w:cs="Cambria"/>
-        </w:rPr>
-      </w:pPr>
-      <w:r>
-        <w:rPr>
-          <w:rFonts w:ascii="Cambria"/>
-        </w:rPr>
-        <w:t>Webmaster</w:t>
-      </w:r>
-    </w:p>
-    <w:p>
-      <w:pPr>
-        <w:pStyle w:val="Corpo"/>
-        <w:ind w:left="720"/>
-        <w:rPr>
-          <w:rFonts w:ascii="Cambria" w:eastAsia="Cambria" w:hAnsi="Cambria" w:cs="Cambria"/>
-        </w:rPr>
-      </w:pPr>
-      <w:r>
-        <w:rPr>
-          <w:rFonts w:ascii="Cambria"/>
-        </w:rPr>
-        <w:t>Professor/Instrutor</w:t>
-      </w:r>
-    </w:p>
-    <w:p>
-      <w:pPr>
-        <w:pStyle w:val="Corpo"/>
-        <w:rPr>
-          <w:rFonts w:ascii="Cambria" w:eastAsia="Cambria" w:hAnsi="Cambria" w:cs="Cambria"/>
-        </w:rPr>
-      </w:pPr>
-    </w:p>
-    <w:p>
-      <w:pPr>
-        <w:pStyle w:val="Corpo"/>
-        <w:rPr>
-          <w:rFonts w:ascii="Cambria" w:eastAsia="Cambria" w:hAnsi="Cambria" w:cs="Cambria"/>
+      </w:pPr>
+      <w:r>
+        <w:rPr>
+          <w:rFonts w:ascii="Cambria"/>
           <w:b/>
           <w:bCs/>
         </w:rPr>
-      </w:pPr>
-      <w:r>
-        <w:rPr>
-          <w:rFonts w:ascii="Cambria"/>
+        <w:t>c. Satellites (Auxiliares)</w:t>
+      </w:r>
+    </w:p>
+    <w:p>
+      <w:pPr>
+        <w:pStyle w:val="Corpo"/>
+        <w:ind w:left="720"/>
+        <w:rPr>
+          <w:rFonts w:ascii="Cambria" w:eastAsia="Cambria" w:hAnsi="Cambria" w:cs="Cambria"/>
+        </w:rPr>
+      </w:pPr>
+      <w:r>
+        <w:rPr>
+          <w:rFonts w:ascii="Cambria"/>
+        </w:rPr>
+        <w:t>Familiares</w:t>
+      </w:r>
+    </w:p>
+    <w:p>
+      <w:pPr>
+        <w:pStyle w:val="Corpo"/>
+        <w:ind w:left="720"/>
+        <w:rPr>
+          <w:rFonts w:ascii="Cambria" w:eastAsia="Cambria" w:hAnsi="Cambria" w:cs="Cambria"/>
+        </w:rPr>
+      </w:pPr>
+      <w:r>
+        <w:rPr>
+          <w:rFonts w:ascii="Cambria"/>
+        </w:rPr>
+        <w:t>Amigos</w:t>
+      </w:r>
+    </w:p>
+    <w:p>
+      <w:pPr>
+        <w:pStyle w:val="Corpo"/>
+        <w:ind w:left="720"/>
+        <w:rPr>
+          <w:rFonts w:ascii="Cambria" w:eastAsia="Cambria" w:hAnsi="Cambria" w:cs="Cambria"/>
+        </w:rPr>
+      </w:pPr>
+      <w:r>
+        <w:rPr>
+          <w:rFonts w:ascii="Cambria"/>
+        </w:rPr>
+        <w:t>Institui</w:t>
+      </w:r>
+      <w:r>
+        <w:rPr>
+          <w:rFonts w:hAnsi="Cambria"/>
+        </w:rPr>
+        <w:t>çã</w:t>
+      </w:r>
+      <w:r>
+        <w:rPr>
+          <w:rFonts w:ascii="Cambria"/>
+        </w:rPr>
+        <w:t>o/Grupo de idosos</w:t>
+      </w:r>
+    </w:p>
+    <w:p>
+      <w:pPr>
+        <w:pStyle w:val="Corpo"/>
+        <w:ind w:left="720"/>
+        <w:rPr>
+          <w:rFonts w:ascii="Cambria" w:eastAsia="Cambria" w:hAnsi="Cambria" w:cs="Cambria"/>
+        </w:rPr>
+      </w:pPr>
+      <w:r>
+        <w:rPr>
+          <w:rFonts w:ascii="Cambria"/>
+        </w:rPr>
+        <w:t>Empresas/Institui</w:t>
+      </w:r>
+      <w:r>
+        <w:rPr>
+          <w:rFonts w:hAnsi="Cambria"/>
+        </w:rPr>
+        <w:t>çõ</w:t>
+      </w:r>
+      <w:r>
+        <w:rPr>
+          <w:rFonts w:ascii="Cambria"/>
+        </w:rPr>
+        <w:t>es</w:t>
+      </w:r>
+    </w:p>
+    <w:p>
+      <w:pPr>
+        <w:pStyle w:val="Corpo"/>
+        <w:rPr>
+          <w:rFonts w:ascii="Cambria" w:eastAsia="Cambria" w:hAnsi="Cambria" w:cs="Cambria"/>
+        </w:rPr>
+      </w:pPr>
+    </w:p>
+    <w:p>
+      <w:pPr>
+        <w:pStyle w:val="Corpo"/>
+        <w:rPr>
+          <w:rFonts w:ascii="Cambria" w:eastAsia="Cambria" w:hAnsi="Cambria" w:cs="Cambria"/>
           <w:b/>
           <w:bCs/>
         </w:rPr>
-        <w:t xml:space="preserve">c. </w:t>
-      </w:r>
-      <w:proofErr w:type="spellStart"/>
+      </w:pPr>
       <w:r>
         <w:rPr>
           <w:rFonts w:ascii="Cambria"/>
           <w:b/>
           <w:bCs/>
         </w:rPr>
-        <w:t>Satellites</w:t>
-      </w:r>
-      <w:proofErr w:type="spellEnd"/>
-      <w:r>
-        <w:rPr>
-          <w:rFonts w:ascii="Cambria"/>
+        <w:t>d. Gestores</w:t>
+      </w:r>
+    </w:p>
+    <w:p>
+      <w:pPr>
+        <w:pStyle w:val="Corpo"/>
+        <w:ind w:left="720"/>
+        <w:rPr>
+          <w:rFonts w:ascii="Cambria" w:eastAsia="Cambria" w:hAnsi="Cambria" w:cs="Cambria"/>
+        </w:rPr>
+      </w:pPr>
+      <w:r>
+        <w:rPr>
+          <w:rFonts w:ascii="Cambria"/>
+        </w:rPr>
+        <w:t>Webmaster/manager</w:t>
+      </w:r>
+    </w:p>
+    <w:p>
+      <w:pPr>
+        <w:pStyle w:val="Corpo"/>
+        <w:ind w:left="720"/>
+        <w:rPr>
+          <w:rFonts w:ascii="Cambria" w:eastAsia="Cambria" w:hAnsi="Cambria" w:cs="Cambria"/>
+        </w:rPr>
+      </w:pPr>
+      <w:r>
+        <w:rPr>
+          <w:rFonts w:ascii="Cambria"/>
+        </w:rPr>
+        <w:t>Equipa de manuten</w:t>
+      </w:r>
+      <w:r>
+        <w:rPr>
+          <w:rFonts w:hAnsi="Cambria"/>
+        </w:rPr>
+        <w:t>çã</w:t>
+      </w:r>
+      <w:r>
+        <w:rPr>
+          <w:rFonts w:ascii="Cambria"/>
+        </w:rPr>
+        <w:t>o</w:t>
+      </w:r>
+    </w:p>
+    <w:p>
+      <w:pPr>
+        <w:pStyle w:val="Corpo"/>
+        <w:rPr>
+          <w:rFonts w:ascii="Cambria" w:eastAsia="Cambria" w:hAnsi="Cambria" w:cs="Cambria"/>
+        </w:rPr>
+      </w:pPr>
+    </w:p>
+    <w:p>
+      <w:pPr>
+        <w:pStyle w:val="Corpo"/>
+        <w:rPr>
+          <w:rFonts w:ascii="Cambria" w:eastAsia="Cambria" w:hAnsi="Cambria" w:cs="Cambria"/>
           <w:b/>
           <w:bCs/>
         </w:rPr>
-        <w:t xml:space="preserve"> (Auxiliares)</w:t>
-      </w:r>
-    </w:p>
-    <w:p>
-      <w:pPr>
-        <w:pStyle w:val="Corpo"/>
-        <w:ind w:left="720"/>
-        <w:rPr>
-          <w:rFonts w:ascii="Cambria" w:eastAsia="Cambria" w:hAnsi="Cambria" w:cs="Cambria"/>
-        </w:rPr>
-      </w:pPr>
-      <w:r>
-        <w:rPr>
-          <w:rFonts w:ascii="Cambria"/>
-        </w:rPr>
-        <w:t>Familiares</w:t>
-      </w:r>
-    </w:p>
-    <w:p>
-      <w:pPr>
-        <w:pStyle w:val="Corpo"/>
-        <w:ind w:left="720"/>
-        <w:rPr>
-          <w:rFonts w:ascii="Cambria" w:eastAsia="Cambria" w:hAnsi="Cambria" w:cs="Cambria"/>
-        </w:rPr>
-      </w:pPr>
-      <w:r>
-        <w:rPr>
-          <w:rFonts w:ascii="Cambria"/>
-        </w:rPr>
-        <w:t>Amigos</w:t>
-      </w:r>
-    </w:p>
-    <w:p>
-      <w:pPr>
-        <w:pStyle w:val="Corpo"/>
-        <w:ind w:left="720"/>
-        <w:rPr>
-          <w:rFonts w:ascii="Cambria" w:eastAsia="Cambria" w:hAnsi="Cambria" w:cs="Cambria"/>
-        </w:rPr>
-      </w:pPr>
-      <w:r>
-        <w:rPr>
-          <w:rFonts w:ascii="Cambria"/>
-        </w:rPr>
-        <w:t>Institui</w:t>
-      </w:r>
-      <w:r>
-        <w:rPr>
-          <w:rFonts w:hAnsi="Cambria"/>
-        </w:rPr>
-        <w:t>çã</w:t>
-      </w:r>
-      <w:r>
-        <w:rPr>
-          <w:rFonts w:ascii="Cambria"/>
-        </w:rPr>
-        <w:t xml:space="preserve">o/Grupo de </w:t>
-      </w:r>
-      <w:r>
-        <w:rPr>
-          <w:rFonts w:ascii="Cambria"/>
-        </w:rPr>
-        <w:t>idosos</w:t>
-      </w:r>
-    </w:p>
-    <w:p>
-      <w:pPr>
-        <w:pStyle w:val="Corpo"/>
-        <w:ind w:left="720"/>
-        <w:rPr>
-          <w:rFonts w:ascii="Cambria" w:eastAsia="Cambria" w:hAnsi="Cambria" w:cs="Cambria"/>
-        </w:rPr>
-      </w:pPr>
-      <w:r>
-        <w:rPr>
-          <w:rFonts w:ascii="Cambria"/>
-        </w:rPr>
-        <w:t>Empresas/Institui</w:t>
-      </w:r>
-      <w:r>
-        <w:rPr>
-          <w:rFonts w:hAnsi="Cambria"/>
-        </w:rPr>
-        <w:t>çõ</w:t>
-      </w:r>
-      <w:r>
-        <w:rPr>
-          <w:rFonts w:ascii="Cambria"/>
-        </w:rPr>
-        <w:t>es</w:t>
-      </w:r>
-    </w:p>
-    <w:p>
-      <w:pPr>
-        <w:pStyle w:val="Corpo"/>
-        <w:rPr>
-          <w:rFonts w:ascii="Cambria" w:eastAsia="Cambria" w:hAnsi="Cambria" w:cs="Cambria"/>
-        </w:rPr>
-      </w:pPr>
-    </w:p>
-    <w:p>
-      <w:pPr>
-        <w:pStyle w:val="Corpo"/>
-        <w:rPr>
-          <w:rFonts w:ascii="Cambria" w:eastAsia="Cambria" w:hAnsi="Cambria" w:cs="Cambria"/>
+      </w:pPr>
+      <w:r>
+        <w:rPr>
+          <w:rFonts w:ascii="Cambria"/>
           <w:b/>
           <w:bCs/>
         </w:rPr>
-      </w:pPr>
-      <w:r>
-        <w:rPr>
-          <w:rFonts w:ascii="Cambria"/>
+        <w:t>e. Legisladores</w:t>
+      </w:r>
+    </w:p>
+    <w:p>
+      <w:pPr>
+        <w:pStyle w:val="Corpo"/>
+        <w:ind w:left="720"/>
+        <w:rPr>
+          <w:rFonts w:ascii="Cambria" w:eastAsia="Cambria" w:hAnsi="Cambria" w:cs="Cambria"/>
+        </w:rPr>
+      </w:pPr>
+      <w:r>
+        <w:rPr>
+          <w:rFonts w:ascii="Cambria"/>
+        </w:rPr>
+        <w:t>Controladores financeiros</w:t>
+      </w:r>
+    </w:p>
+    <w:p>
+      <w:pPr>
+        <w:pStyle w:val="Corpo"/>
+        <w:ind w:left="720"/>
+        <w:rPr>
+          <w:rFonts w:ascii="Cambria" w:eastAsia="Cambria" w:hAnsi="Cambria" w:cs="Cambria"/>
+        </w:rPr>
+      </w:pPr>
+      <w:r>
+        <w:rPr>
+          <w:rFonts w:ascii="Cambria"/>
+        </w:rPr>
+        <w:t>Departamento cientifico e pedag</w:t>
+      </w:r>
+      <w:r>
+        <w:rPr>
+          <w:rFonts w:hAnsi="Cambria"/>
+        </w:rPr>
+        <w:t>ó</w:t>
+      </w:r>
+      <w:r>
+        <w:rPr>
+          <w:rFonts w:ascii="Cambria"/>
+        </w:rPr>
+        <w:t>gico</w:t>
+      </w:r>
+    </w:p>
+    <w:p>
+      <w:pPr>
+        <w:pStyle w:val="Corpo"/>
+        <w:rPr>
+          <w:rFonts w:ascii="Cambria" w:eastAsia="Cambria" w:hAnsi="Cambria" w:cs="Cambria"/>
+        </w:rPr>
+      </w:pPr>
+    </w:p>
+    <w:p>
+      <w:pPr>
+        <w:pStyle w:val="Corpo"/>
+        <w:rPr>
+          <w:rFonts w:ascii="Cambria" w:eastAsia="Cambria" w:hAnsi="Cambria" w:cs="Cambria"/>
           <w:b/>
           <w:bCs/>
         </w:rPr>
-        <w:t>d. Gestores</w:t>
-      </w:r>
-    </w:p>
-    <w:p>
-      <w:pPr>
-        <w:pStyle w:val="Corpo"/>
-        <w:ind w:left="720"/>
-        <w:rPr>
-          <w:rFonts w:ascii="Cambria" w:eastAsia="Cambria" w:hAnsi="Cambria" w:cs="Cambria"/>
-        </w:rPr>
-      </w:pPr>
-      <w:r>
-        <w:rPr>
-          <w:rFonts w:ascii="Cambria"/>
-        </w:rPr>
-        <w:t>Webmaster/</w:t>
-      </w:r>
-      <w:proofErr w:type="spellStart"/>
-      <w:r>
-        <w:rPr>
-          <w:rFonts w:ascii="Cambria"/>
-        </w:rPr>
-        <w:t>manager</w:t>
-      </w:r>
-      <w:proofErr w:type="spellEnd"/>
-    </w:p>
-    <w:p>
-      <w:pPr>
-        <w:pStyle w:val="Corpo"/>
-        <w:ind w:left="720"/>
-        <w:rPr>
-          <w:rFonts w:ascii="Cambria" w:eastAsia="Cambria" w:hAnsi="Cambria" w:cs="Cambria"/>
-        </w:rPr>
-      </w:pPr>
-      <w:r>
-        <w:rPr>
-          <w:rFonts w:ascii="Cambria"/>
-        </w:rPr>
-        <w:t>Equipa de manuten</w:t>
-      </w:r>
-      <w:r>
-        <w:rPr>
-          <w:rFonts w:hAnsi="Cambria"/>
-        </w:rPr>
-        <w:t>çã</w:t>
-      </w:r>
-      <w:r>
-        <w:rPr>
-          <w:rFonts w:ascii="Cambria"/>
-        </w:rPr>
-        <w:t>o</w:t>
-      </w:r>
-    </w:p>
-    <w:p>
-      <w:pPr>
-        <w:pStyle w:val="Corpo"/>
-        <w:rPr>
-          <w:rFonts w:ascii="Cambria" w:eastAsia="Cambria" w:hAnsi="Cambria" w:cs="Cambria"/>
-        </w:rPr>
-      </w:pPr>
-    </w:p>
-    <w:p>
-      <w:pPr>
-        <w:pStyle w:val="Corpo"/>
-        <w:rPr>
-          <w:rFonts w:ascii="Cambria" w:eastAsia="Cambria" w:hAnsi="Cambria" w:cs="Cambria"/>
+      </w:pPr>
+      <w:r>
+        <w:rPr>
+          <w:rFonts w:ascii="Cambria"/>
           <w:b/>
           <w:bCs/>
         </w:rPr>
-      </w:pPr>
-      <w:r>
-        <w:rPr>
-          <w:rFonts w:ascii="Cambria"/>
-          <w:b/>
-          <w:bCs/>
-        </w:rPr>
-        <w:t>e. Legisladores</w:t>
+        <w:t>f. Divulgadores</w:t>
       </w:r>
     </w:p>
     <w:p>
@@ -488,7 +530,31 @@
         <w:rPr>
           <w:rFonts w:ascii="Cambria"/>
         </w:rPr>
-        <w:t>Controladores financeiros</w:t>
+        <w:t>Empresas de comunica</w:t>
+      </w:r>
+      <w:r>
+        <w:rPr>
+          <w:rFonts w:hAnsi="Cambria"/>
+        </w:rPr>
+        <w:t>çã</w:t>
+      </w:r>
+      <w:r>
+        <w:rPr>
+          <w:rFonts w:ascii="Cambria"/>
+        </w:rPr>
+        <w:t>o (an</w:t>
+      </w:r>
+      <w:r>
+        <w:rPr>
+          <w:rFonts w:hAnsi="Cambria"/>
+        </w:rPr>
+        <w:t>ú</w:t>
+      </w:r>
+      <w:r>
+        <w:rPr>
+          <w:rFonts w:ascii="Cambria"/>
+        </w:rPr>
+        <w:t>ncios)</w:t>
       </w:r>
     </w:p>
     <w:p>
@@ -503,59 +569,34 @@
         <w:rPr>
           <w:rFonts w:ascii="Cambria"/>
         </w:rPr>
-        <w:t xml:space="preserve">Departamento </w:t>
-      </w:r>
-      <w:proofErr w:type="spellStart"/>
-      <w:r>
-        <w:rPr>
-          <w:rFonts w:ascii="Cambria"/>
-        </w:rPr>
-        <w:t>cientifico</w:t>
-      </w:r>
-      <w:proofErr w:type="spellEnd"/>
-      <w:r>
-        <w:rPr>
-          <w:rFonts w:ascii="Cambria"/>
-        </w:rPr>
-        <w:t xml:space="preserve"> e pedag</w:t>
+        <w:t>Redes Sociais</w:t>
+      </w:r>
+    </w:p>
+    <w:p>
+      <w:pPr>
+        <w:pStyle w:val="Corpo"/>
+        <w:ind w:left="720"/>
+        <w:rPr>
+          <w:rFonts w:ascii="Cambria" w:eastAsia="Cambria" w:hAnsi="Cambria" w:cs="Cambria"/>
+        </w:rPr>
+      </w:pPr>
+      <w:r>
+        <w:rPr>
+          <w:rFonts w:ascii="Cambria"/>
+        </w:rPr>
+        <w:t>Institui</w:t>
       </w:r>
       <w:r>
         <w:rPr>
           <w:rFonts w:hAnsi="Cambria"/>
         </w:rPr>
-        <w:t>ó</w:t>
-      </w:r>
-      <w:r>
-        <w:rPr>
-          <w:rFonts w:ascii="Cambria"/>
-        </w:rPr>
-        <w:t>gico</w:t>
-      </w:r>
-    </w:p>
-    <w:p>
-      <w:pPr>
-        <w:pStyle w:val="Corpo"/>
-        <w:rPr>
-          <w:rFonts w:ascii="Cambria" w:eastAsia="Cambria" w:hAnsi="Cambria" w:cs="Cambria"/>
-        </w:rPr>
-      </w:pPr>
-    </w:p>
-    <w:p>
-      <w:pPr>
-        <w:pStyle w:val="Corpo"/>
-        <w:rPr>
-          <w:rFonts w:ascii="Cambria" w:eastAsia="Cambria" w:hAnsi="Cambria" w:cs="Cambria"/>
-          <w:b/>
-          <w:bCs/>
-        </w:rPr>
-      </w:pPr>
-      <w:r>
-        <w:rPr>
-          <w:rFonts w:ascii="Cambria"/>
-          <w:b/>
-          <w:bCs/>
-        </w:rPr>
-        <w:t>f. Divulgadores</w:t>
+        <w:t>çã</w:t>
+      </w:r>
+      <w:r>
+        <w:rPr>
+          <w:rFonts w:ascii="Cambria"/>
+        </w:rPr>
+        <w:t>o/Grupo de idosos (lares)</w:t>
       </w:r>
     </w:p>
     <w:p>
@@ -570,31 +611,7 @@
         <w:rPr>
           <w:rFonts w:ascii="Cambria"/>
         </w:rPr>
-        <w:t>Empresas de comunica</w:t>
-      </w:r>
-      <w:r>
-        <w:rPr>
-          <w:rFonts w:hAnsi="Cambria"/>
-        </w:rPr>
-        <w:t>çã</w:t>
-      </w:r>
-      <w:r>
-        <w:rPr>
-          <w:rFonts w:ascii="Cambria"/>
-        </w:rPr>
-        <w:t>o (an</w:t>
-      </w:r>
-      <w:r>
-        <w:rPr>
-          <w:rFonts w:hAnsi="Cambria"/>
-        </w:rPr>
-        <w:t>ú</w:t>
-      </w:r>
-      <w:r>
-        <w:rPr>
-          <w:rFonts w:ascii="Cambria"/>
-        </w:rPr>
-        <w:t>ncios)</w:t>
+        <w:t>Idoso</w:t>
       </w:r>
     </w:p>
     <w:p>
@@ -609,7 +626,7 @@
         <w:rPr>
           <w:rFonts w:ascii="Cambria"/>
         </w:rPr>
-        <w:t>Redes Sociais</w:t>
+        <w:t>Professor/Instrutor</w:t>
       </w:r>
     </w:p>
     <w:p>
@@ -624,73 +641,8 @@
         <w:rPr>
           <w:rFonts w:ascii="Cambria"/>
         </w:rPr>
-        <w:t>Institui</w:t>
-      </w:r>
-      <w:r>
-        <w:rPr>
-          <w:rFonts w:hAnsi="Cambria"/>
-        </w:rPr>
-        <w:t>çã</w:t>
-      </w:r>
-      <w:r>
-        <w:rPr>
-          <w:rFonts w:ascii="Cambria"/>
-        </w:rPr>
-        <w:t xml:space="preserve">o/Grupo de idosos </w:t>
-      </w:r>
-      <w:r>
-        <w:rPr>
-          <w:rFonts w:ascii="Cambria"/>
-        </w:rPr>
-        <w:t>(lares)</w:t>
-      </w:r>
-    </w:p>
-    <w:p>
-      <w:pPr>
-        <w:pStyle w:val="Corpo"/>
-        <w:ind w:left="720"/>
-        <w:rPr>
-          <w:rFonts w:ascii="Cambria" w:eastAsia="Cambria" w:hAnsi="Cambria" w:cs="Cambria"/>
-        </w:rPr>
-      </w:pPr>
-      <w:r>
-        <w:rPr>
-          <w:rFonts w:ascii="Cambria"/>
-        </w:rPr>
-        <w:t>Idoso</w:t>
-      </w:r>
-    </w:p>
-    <w:p>
-      <w:pPr>
-        <w:pStyle w:val="Corpo"/>
-        <w:ind w:left="720"/>
-        <w:rPr>
-          <w:rFonts w:ascii="Cambria" w:eastAsia="Cambria" w:hAnsi="Cambria" w:cs="Cambria"/>
-        </w:rPr>
-      </w:pPr>
-      <w:r>
-        <w:rPr>
-          <w:rFonts w:ascii="Cambria"/>
-        </w:rPr>
-        <w:t>Professor/Instrutor</w:t>
-      </w:r>
-    </w:p>
-    <w:p>
-      <w:pPr>
-        <w:pStyle w:val="Corpo"/>
-        <w:ind w:left="720"/>
-        <w:rPr>
-          <w:rFonts w:ascii="Cambria" w:eastAsia="Cambria" w:hAnsi="Cambria" w:cs="Cambria"/>
-        </w:rPr>
-      </w:pPr>
-      <w:proofErr w:type="spellStart"/>
-      <w:r>
-        <w:rPr>
-          <w:rFonts w:ascii="Cambria"/>
-        </w:rPr>
         <w:t>Satellites</w:t>
       </w:r>
-      <w:proofErr w:type="spellEnd"/>
     </w:p>
     <w:p>
       <w:pPr>
@@ -959,21 +911,7 @@
               <w:rPr>
                 <w:rFonts w:ascii="Cambria" w:eastAsia="Arial Unicode MS" w:hAnsi="Cambria" w:cs="Arial Unicode MS"/>
               </w:rPr>
-              <w:t xml:space="preserve">Colocar idosos a </w:t>
-            </w:r>
-            <w:proofErr w:type="spellStart"/>
-            <w:r>
-              <w:rPr>
-                <w:rFonts w:ascii="Cambria" w:eastAsia="Arial Unicode MS" w:hAnsi="Cambria" w:cs="Arial Unicode MS"/>
-              </w:rPr>
-              <w:t>frenquentar</w:t>
-            </w:r>
-            <w:proofErr w:type="spellEnd"/>
-            <w:r>
-              <w:rPr>
-                <w:rFonts w:ascii="Cambria" w:eastAsia="Arial Unicode MS" w:hAnsi="Cambria" w:cs="Arial Unicode MS"/>
-              </w:rPr>
-              <w:t xml:space="preserve"> cursos</w:t>
+              <w:t>Colocar idosos a frenquentar cursos</w:t>
             </w:r>
           </w:p>
         </w:tc>
@@ -1018,31 +956,7 @@
               <w:rPr>
                 <w:rFonts w:ascii="Cambria" w:eastAsia="Arial Unicode MS" w:hAnsi="Cambria" w:cs="Arial Unicode MS"/>
               </w:rPr>
-              <w:t>Desenvolver os cursos e coloc</w:t>
-            </w:r>
-            <w:r>
-              <w:rPr>
-                <w:rFonts w:ascii="Cambria" w:eastAsia="Arial Unicode MS" w:hAnsi="Cambria" w:cs="Arial Unicode MS"/>
-              </w:rPr>
-              <w:t>á</w:t>
-            </w:r>
-            <w:r>
-              <w:rPr>
-                <w:rFonts w:ascii="Cambria" w:eastAsia="Arial Unicode MS" w:hAnsi="Cambria" w:cs="Arial Unicode MS"/>
-              </w:rPr>
-              <w:t>-los dispon</w:t>
-            </w:r>
-            <w:r>
-              <w:rPr>
-                <w:rFonts w:ascii="Cambria" w:eastAsia="Arial Unicode MS" w:hAnsi="Cambria" w:cs="Arial Unicode MS"/>
-              </w:rPr>
-              <w:t>í</w:t>
-            </w:r>
-            <w:r>
-              <w:rPr>
-                <w:rFonts w:ascii="Cambria" w:eastAsia="Arial Unicode MS" w:hAnsi="Cambria" w:cs="Arial Unicode MS"/>
-              </w:rPr>
-              <w:t>veis para os utilizadores</w:t>
+              <w:t>Desenvolver os cursos e colocá-los disponíveis para os utilizadores</w:t>
             </w:r>
           </w:p>
         </w:tc>
@@ -1062,7 +976,7 @@
               <w:rPr>
                 <w:rFonts w:ascii="Cambria" w:eastAsia="Arial Unicode MS" w:hAnsi="Cambria" w:cs="Arial Unicode MS"/>
               </w:rPr>
-              <w:t>Colocar online cursos de aprendizagem</w:t>
+              <w:t>Popularidade</w:t>
             </w:r>
           </w:p>
         </w:tc>
@@ -1128,21 +1042,7 @@
               <w:rPr>
                 <w:rFonts w:ascii="Cambria" w:eastAsia="Arial Unicode MS" w:hAnsi="Cambria" w:cs="Arial Unicode MS"/>
               </w:rPr>
-              <w:t xml:space="preserve">Colocar idosos a </w:t>
-            </w:r>
-            <w:proofErr w:type="spellStart"/>
-            <w:r>
-              <w:rPr>
-                <w:rFonts w:ascii="Cambria" w:eastAsia="Arial Unicode MS" w:hAnsi="Cambria" w:cs="Arial Unicode MS"/>
-              </w:rPr>
-              <w:t>frenquentar</w:t>
-            </w:r>
-            <w:proofErr w:type="spellEnd"/>
-            <w:r>
-              <w:rPr>
-                <w:rFonts w:ascii="Cambria" w:eastAsia="Arial Unicode MS" w:hAnsi="Cambria" w:cs="Arial Unicode MS"/>
-              </w:rPr>
-              <w:t xml:space="preserve"> cursos</w:t>
+              <w:t>Ter os idosos com mais conhecimentos</w:t>
             </w:r>
           </w:p>
         </w:tc>
@@ -1187,39 +1087,7 @@
               <w:rPr>
                 <w:rFonts w:ascii="Cambria" w:eastAsia="Arial Unicode MS" w:hAnsi="Cambria" w:cs="Arial Unicode MS"/>
               </w:rPr>
-              <w:t xml:space="preserve">Gerir e manter os cursos </w:t>
-            </w:r>
-            <w:proofErr w:type="spellStart"/>
-            <w:r>
-              <w:rPr>
-                <w:rFonts w:ascii="Cambria" w:eastAsia="Arial Unicode MS" w:hAnsi="Cambria" w:cs="Arial Unicode MS"/>
-              </w:rPr>
-              <w:t>actualizados</w:t>
-            </w:r>
-            <w:proofErr w:type="spellEnd"/>
-            <w:r>
-              <w:rPr>
-                <w:rFonts w:ascii="Cambria" w:eastAsia="Arial Unicode MS" w:hAnsi="Cambria" w:cs="Arial Unicode MS"/>
-              </w:rPr>
-              <w:t xml:space="preserve"> e dispon</w:t>
-            </w:r>
-            <w:r>
-              <w:rPr>
-                <w:rFonts w:ascii="Cambria" w:eastAsia="Arial Unicode MS" w:hAnsi="Cambria" w:cs="Arial Unicode MS"/>
-              </w:rPr>
-              <w:t>í</w:t>
-            </w:r>
-            <w:r>
-              <w:rPr>
-                <w:rFonts w:ascii="Cambria" w:eastAsia="Arial Unicode MS" w:hAnsi="Cambria" w:cs="Arial Unicode MS"/>
-              </w:rPr>
-              <w:t xml:space="preserve">veis para os </w:t>
-            </w:r>
-            <w:r>
-              <w:rPr>
-                <w:rFonts w:ascii="Cambria" w:eastAsia="Arial Unicode MS" w:hAnsi="Cambria" w:cs="Arial Unicode MS"/>
-              </w:rPr>
-              <w:t>utilizadores</w:t>
+              <w:t>Gerir e manter os cursos actualizados e disponíveis para os utilizadores</w:t>
             </w:r>
           </w:p>
         </w:tc>
@@ -1239,40 +1107,8 @@
               <w:rPr>
                 <w:rFonts w:ascii="Cambria" w:eastAsia="Arial Unicode MS" w:hAnsi="Cambria" w:cs="Arial Unicode MS"/>
               </w:rPr>
-              <w:t>Mant</w:t>
+              <w:t>Emprego (razões monetárias)</w:t>
             </w:r>
-            <w:r>
-              <w:rPr>
-                <w:rFonts w:ascii="Cambria" w:eastAsia="Arial Unicode MS" w:hAnsi="Cambria" w:cs="Arial Unicode MS"/>
-              </w:rPr>
-              <w:t>é</w:t>
-            </w:r>
-            <w:r>
-              <w:rPr>
-                <w:rFonts w:ascii="Cambria" w:eastAsia="Arial Unicode MS" w:hAnsi="Cambria" w:cs="Arial Unicode MS"/>
-              </w:rPr>
-              <w:t>m o site de aprendizagem online sempre dispon</w:t>
-            </w:r>
-            <w:r>
-              <w:rPr>
-                <w:rFonts w:ascii="Cambria" w:eastAsia="Arial Unicode MS" w:hAnsi="Cambria" w:cs="Arial Unicode MS"/>
-              </w:rPr>
-              <w:t>í</w:t>
-            </w:r>
-            <w:r>
-              <w:rPr>
-                <w:rFonts w:ascii="Cambria" w:eastAsia="Arial Unicode MS" w:hAnsi="Cambria" w:cs="Arial Unicode MS"/>
-              </w:rPr>
-              <w:t xml:space="preserve">vel e </w:t>
-            </w:r>
-            <w:proofErr w:type="spellStart"/>
-            <w:r>
-              <w:rPr>
-                <w:rFonts w:ascii="Cambria" w:eastAsia="Arial Unicode MS" w:hAnsi="Cambria" w:cs="Arial Unicode MS"/>
-              </w:rPr>
-              <w:t>actualizado</w:t>
-            </w:r>
-            <w:proofErr w:type="spellEnd"/>
           </w:p>
         </w:tc>
       </w:tr>
@@ -1317,31 +1153,13 @@
               <w:rPr>
                 <w:rFonts w:ascii="Cambria" w:eastAsia="Arial Unicode MS" w:hAnsi="Cambria" w:cs="Arial Unicode MS"/>
               </w:rPr>
-              <w:t>Controlar a n</w:t>
+              <w:t>Controlar a nível pedagógico e financeiro</w:t>
             </w:r>
             <w:r>
               <w:rPr>
                 <w:rFonts w:ascii="Cambria" w:eastAsia="Arial Unicode MS" w:hAnsi="Cambria" w:cs="Arial Unicode MS"/>
               </w:rPr>
-              <w:t>í</w:t>
-            </w:r>
-            <w:r>
-              <w:rPr>
-                <w:rFonts w:ascii="Cambria" w:eastAsia="Arial Unicode MS" w:hAnsi="Cambria" w:cs="Arial Unicode MS"/>
-              </w:rPr>
-              <w:t>vel pedag</w:t>
-            </w:r>
-            <w:r>
-              <w:rPr>
-                <w:rFonts w:ascii="Cambria" w:eastAsia="Arial Unicode MS" w:hAnsi="Cambria" w:cs="Arial Unicode MS"/>
-              </w:rPr>
-              <w:t>ó</w:t>
-            </w:r>
-            <w:r>
-              <w:rPr>
-                <w:rFonts w:ascii="Cambria" w:eastAsia="Arial Unicode MS" w:hAnsi="Cambria" w:cs="Arial Unicode MS"/>
-              </w:rPr>
-              <w:t>gico e financeiro</w:t>
+              <w:t>, aprovando licenças de pagamento e ensino</w:t>
             </w:r>
           </w:p>
         </w:tc>
@@ -1361,19 +1179,7 @@
               <w:rPr>
                 <w:rFonts w:ascii="Cambria" w:eastAsia="Arial Unicode MS" w:hAnsi="Cambria" w:cs="Arial Unicode MS"/>
               </w:rPr>
-              <w:t>Aprovar as licen</w:t>
-            </w:r>
-            <w:r>
-              <w:rPr>
-                <w:rFonts w:ascii="Cambria" w:eastAsia="Arial Unicode MS" w:hAnsi="Cambria" w:cs="Arial Unicode MS"/>
-              </w:rPr>
-              <w:t>ç</w:t>
-            </w:r>
-            <w:r>
-              <w:rPr>
-                <w:rFonts w:ascii="Cambria" w:eastAsia="Arial Unicode MS" w:hAnsi="Cambria" w:cs="Arial Unicode MS"/>
-              </w:rPr>
-              <w:t>as de pagamento e de ensino</w:t>
+              <w:t>Popularidade</w:t>
             </w:r>
           </w:p>
         </w:tc>
@@ -1438,37 +1244,25 @@
               <w:rPr>
                 <w:rFonts w:ascii="Cambria" w:eastAsia="Arial Unicode MS" w:hAnsi="Cambria" w:cs="Arial Unicode MS"/>
               </w:rPr>
-              <w:t>Fazer com que os utilizadores tenham percep</w:t>
+              <w:t xml:space="preserve">Fazer com que possíveis </w:t>
             </w:r>
             <w:r>
               <w:rPr>
                 <w:rFonts w:ascii="Cambria" w:eastAsia="Arial Unicode MS" w:hAnsi="Cambria" w:cs="Arial Unicode MS"/>
               </w:rPr>
-              <w:t>çã</w:t>
+              <w:t>utilizadores tenham percepção e conheçam os cursos existent</w:t>
             </w:r>
             <w:r>
               <w:rPr>
                 <w:rFonts w:ascii="Cambria" w:eastAsia="Arial Unicode MS" w:hAnsi="Cambria" w:cs="Arial Unicode MS"/>
               </w:rPr>
-              <w:t xml:space="preserve">o e </w:t>
+              <w:t>es e que fiquem interessados n</w:t>
             </w:r>
             <w:r>
               <w:rPr>
                 <w:rFonts w:ascii="Cambria" w:eastAsia="Arial Unicode MS" w:hAnsi="Cambria" w:cs="Arial Unicode MS"/>
               </w:rPr>
-              <w:t>conhe</w:t>
-            </w:r>
-            <w:r>
-              <w:rPr>
-                <w:rFonts w:ascii="Cambria" w:eastAsia="Arial Unicode MS" w:hAnsi="Cambria" w:cs="Arial Unicode MS"/>
-              </w:rPr>
-              <w:t>ç</w:t>
-            </w:r>
-            <w:r>
-              <w:rPr>
-                <w:rFonts w:ascii="Cambria" w:eastAsia="Arial Unicode MS" w:hAnsi="Cambria" w:cs="Arial Unicode MS"/>
-              </w:rPr>
-              <w:t>am os cursos existentes e que fiquem interessados pelos cursos online</w:t>
+              <w:t>os cursos online</w:t>
             </w:r>
           </w:p>
         </w:tc>
@@ -1514,19 +1308,13 @@
               <w:rPr>
                 <w:rFonts w:ascii="Cambria" w:eastAsia="Arial Unicode MS" w:hAnsi="Cambria" w:cs="Arial Unicode MS"/>
               </w:rPr>
-              <w:t>Receber taxas e comiss</w:t>
+              <w:t>Receber taxas</w:t>
             </w:r>
             <w:r>
               <w:rPr>
                 <w:rFonts w:ascii="Cambria" w:eastAsia="Arial Unicode MS" w:hAnsi="Cambria" w:cs="Arial Unicode MS"/>
               </w:rPr>
-              <w:t>õ</w:t>
-            </w:r>
-            <w:r>
-              <w:rPr>
-                <w:rFonts w:ascii="Cambria" w:eastAsia="Arial Unicode MS" w:hAnsi="Cambria" w:cs="Arial Unicode MS"/>
-              </w:rPr>
-              <w:t>es dos cursos vendidos</w:t>
+              <w:t xml:space="preserve"> e comissões dos cursos vendidos</w:t>
             </w:r>
           </w:p>
         </w:tc>
@@ -1539,6 +1327,21 @@
               <w:pStyle w:val="Estilodatabela2"/>
               <w:cnfStyle w:val="000000100000" w:firstRow="0" w:lastRow="0" w:firstColumn="0" w:lastColumn="0" w:oddVBand="0" w:evenVBand="0" w:oddHBand="1" w:evenHBand="0" w:firstRowFirstColumn="0" w:firstRowLastColumn="0" w:lastRowFirstColumn="0" w:lastRowLastColumn="0"/>
               <w:rPr>
+                <w:rFonts w:ascii="Cambria" w:eastAsia="Arial Unicode MS" w:hAnsi="Cambria" w:cs="Arial Unicode MS"/>
+              </w:rPr>
+            </w:pPr>
+            <w:r>
+              <w:rPr>
+                <w:rFonts w:ascii="Cambria" w:eastAsia="Arial Unicode MS" w:hAnsi="Cambria" w:cs="Arial Unicode MS"/>
+              </w:rPr>
+              <w:t>Permitir o pagamento dos cursos</w:t>
+            </w:r>
+          </w:p>
+          <w:p>
+            <w:pPr>
+              <w:pStyle w:val="Estilodatabela2"/>
+              <w:cnfStyle w:val="000000100000" w:firstRow="0" w:lastRow="0" w:firstColumn="0" w:lastColumn="0" w:oddVBand="0" w:evenVBand="0" w:oddHBand="1" w:evenHBand="0" w:firstRowFirstColumn="0" w:firstRowLastColumn="0" w:lastRowFirstColumn="0" w:lastRowLastColumn="0"/>
+              <w:rPr>
                 <w:rFonts w:ascii="Cambria" w:hAnsi="Cambria"/>
               </w:rPr>
             </w:pPr>
@@ -1546,7 +1349,7 @@
               <w:rPr>
                 <w:rFonts w:ascii="Cambria" w:eastAsia="Arial Unicode MS" w:hAnsi="Cambria" w:cs="Arial Unicode MS"/>
               </w:rPr>
-              <w:t xml:space="preserve">Permitir o pagamento dos cursos </w:t>
+              <w:t>Possível lucro</w:t>
             </w:r>
           </w:p>
         </w:tc>
@@ -1637,6 +1440,14 @@
         </w:rPr>
         <w:t>Idoso</w:t>
       </w:r>
+      <w:r>
+        <w:rPr>
+          <w:rFonts w:ascii="Cambria"/>
+          <w:b/>
+          <w:bCs/>
+        </w:rPr>
+        <w:t xml:space="preserve"> empenhado</w:t>
+      </w:r>
     </w:p>
     <w:p>
       <w:pPr>
@@ -1652,14 +1463,18 @@
           <w:szCs w:val="26"/>
         </w:rPr>
       </w:pPr>
-      <w:proofErr w:type="spellStart"/>
-      <w:r>
-        <w:rPr>
-          <w:rFonts w:ascii="Cambria"/>
-        </w:rPr>
-        <w:t>Interesada</w:t>
-      </w:r>
-      <w:proofErr w:type="spellEnd"/>
+      <w:r>
+        <w:rPr>
+          <w:rFonts w:ascii="Cambria"/>
+        </w:rPr>
+        <w:t>Interes</w:t>
+      </w:r>
+      <w:r>
+        <w:rPr>
+          <w:rFonts w:ascii="Cambria"/>
+        </w:rPr>
+        <w:t>sado e mais comprometido</w:t>
+      </w:r>
     </w:p>
     <w:p>
       <w:pPr>
@@ -1691,7 +1506,25 @@
         <w:rPr>
           <w:rFonts w:ascii="Cambria"/>
         </w:rPr>
-        <w:t>mica</w:t>
+        <w:t>mico</w:t>
+      </w:r>
+      <w:r>
+        <w:rPr>
+          <w:rFonts w:ascii="Cambria"/>
+        </w:rPr>
+        <w:t>, se for ganhando pr</w:t>
+      </w:r>
+      <w:r>
+        <w:rPr>
+          <w:rFonts w:ascii="Cambria" w:hAnsi="Cambria"/>
+        </w:rPr>
+        <w:t>á</w:t>
+      </w:r>
+      <w:r>
+        <w:rPr>
+          <w:rFonts w:ascii="Cambria"/>
+        </w:rPr>
+        <w:t>tica a usar as ferramentas</w:t>
       </w:r>
     </w:p>
     <w:p>
@@ -1712,7 +1545,13 @@
         <w:rPr>
           <w:rFonts w:ascii="Cambria"/>
         </w:rPr>
-        <w:t>Experi</w:t>
+        <w:t>Pode ter alguma e</w:t>
+      </w:r>
+      <w:r>
+        <w:rPr>
+          <w:rFonts w:ascii="Cambria"/>
+        </w:rPr>
+        <w:t>xperi</w:t>
       </w:r>
       <w:r>
         <w:rPr>
@@ -1725,6 +1564,12 @@
           <w:rFonts w:ascii="Cambria"/>
         </w:rPr>
         <w:t>ncia</w:t>
+      </w:r>
+      <w:r>
+        <w:rPr>
+          <w:rFonts w:ascii="Cambria"/>
+        </w:rPr>
+        <w:t xml:space="preserve"> em cursos de aprendizagem</w:t>
       </w:r>
     </w:p>
     <w:p>
@@ -1745,7 +1590,25 @@
         <w:rPr>
           <w:rFonts w:ascii="Cambria"/>
         </w:rPr>
-        <w:t>Estudioso</w:t>
+        <w:t>Algumas habilit</w:t>
+      </w:r>
+      <w:r>
+        <w:rPr>
+          <w:rFonts w:ascii="Cambria"/>
+        </w:rPr>
+        <w:t>a</w:t>
+      </w:r>
+      <w:r>
+        <w:rPr>
+          <w:rFonts w:ascii="Cambria" w:hAnsi="Cambria"/>
+        </w:rPr>
+        <w:t>çõ</w:t>
+      </w:r>
+      <w:r>
+        <w:rPr>
+          <w:rFonts w:ascii="Cambria"/>
+        </w:rPr>
+        <w:t>es</w:t>
       </w:r>
     </w:p>
     <w:p>
@@ -1766,19 +1629,13 @@
         <w:rPr>
           <w:rFonts w:ascii="Cambria"/>
         </w:rPr>
-        <w:t>Depend</w:t>
-      </w:r>
-      <w:r>
-        <w:rPr>
-          <w:rFonts w:hAnsi="Cambria"/>
-        </w:rPr>
-        <w:t>ê</w:t>
-      </w:r>
-      <w:r>
-        <w:rPr>
-          <w:rFonts w:ascii="Cambria"/>
-        </w:rPr>
-        <w:t>ncia</w:t>
+        <w:t>Depen</w:t>
+      </w:r>
+      <w:r>
+        <w:rPr>
+          <w:rFonts w:ascii="Cambria"/>
+        </w:rPr>
+        <w:t>dente de instrutores</w:t>
       </w:r>
     </w:p>
     <w:p>
@@ -1799,6 +1656,314 @@
         <w:rPr>
           <w:rFonts w:ascii="Cambria"/>
         </w:rPr>
+        <w:t>C</w:t>
+      </w:r>
+      <w:r>
+        <w:rPr>
+          <w:rFonts w:ascii="Cambria"/>
+        </w:rPr>
+        <w:t>onhecimentos inform</w:t>
+      </w:r>
+      <w:r>
+        <w:rPr>
+          <w:rFonts w:hAnsi="Cambria"/>
+        </w:rPr>
+        <w:t>á</w:t>
+      </w:r>
+      <w:r>
+        <w:rPr>
+          <w:rFonts w:ascii="Cambria"/>
+        </w:rPr>
+        <w:t>ticos</w:t>
+      </w:r>
+      <w:r>
+        <w:rPr>
+          <w:rFonts w:ascii="Cambria"/>
+        </w:rPr>
+        <w:t xml:space="preserve"> b</w:t>
+      </w:r>
+      <w:r>
+        <w:rPr>
+          <w:rFonts w:hAnsi="Cambria"/>
+        </w:rPr>
+        <w:t>á</w:t>
+      </w:r>
+      <w:r>
+        <w:rPr>
+          <w:rFonts w:ascii="Cambria"/>
+        </w:rPr>
+        <w:t>sicos</w:t>
+      </w:r>
+    </w:p>
+    <w:p>
+      <w:pPr>
+        <w:pStyle w:val="Corpo"/>
+        <w:rPr>
+          <w:rFonts w:ascii="Cambria" w:eastAsia="Cambria" w:hAnsi="Cambria" w:cs="Cambria"/>
+        </w:rPr>
+      </w:pPr>
+    </w:p>
+    <w:p>
+      <w:pPr>
+        <w:pStyle w:val="Corpo"/>
+        <w:numPr>
+          <w:ilvl w:val="0"/>
+          <w:numId w:val="6"/>
+        </w:numPr>
+        <w:rPr>
+          <w:rFonts w:ascii="Cambria" w:eastAsia="Cambria" w:hAnsi="Cambria" w:cs="Cambria"/>
+          <w:b/>
+          <w:bCs/>
+          <w:sz w:val="26"/>
+          <w:szCs w:val="26"/>
+        </w:rPr>
+      </w:pPr>
+      <w:r>
+        <w:rPr>
+          <w:rFonts w:ascii="Cambria"/>
+          <w:b/>
+          <w:bCs/>
+        </w:rPr>
+        <w:t xml:space="preserve">Idoso </w:t>
+      </w:r>
+      <w:r>
+        <w:rPr>
+          <w:rFonts w:ascii="Cambria"/>
+          <w:b/>
+          <w:bCs/>
+        </w:rPr>
+        <w:t>tecn</w:t>
+      </w:r>
+      <w:r>
+        <w:rPr>
+          <w:rFonts w:ascii="Cambria" w:hAnsi="Cambria"/>
+          <w:b/>
+          <w:bCs/>
+        </w:rPr>
+        <w:t>ó</w:t>
+      </w:r>
+      <w:r>
+        <w:rPr>
+          <w:rFonts w:ascii="Cambria"/>
+          <w:b/>
+          <w:bCs/>
+        </w:rPr>
+        <w:t>fobo</w:t>
+      </w:r>
+    </w:p>
+    <w:p>
+      <w:pPr>
+        <w:pStyle w:val="Corpo"/>
+        <w:numPr>
+          <w:ilvl w:val="2"/>
+          <w:numId w:val="8"/>
+        </w:numPr>
+        <w:rPr>
+          <w:rFonts w:ascii="Cambria" w:eastAsia="Cambria" w:hAnsi="Cambria" w:cs="Cambria"/>
+          <w:position w:val="4"/>
+          <w:sz w:val="26"/>
+          <w:szCs w:val="26"/>
+        </w:rPr>
+      </w:pPr>
+      <w:r>
+        <w:rPr>
+          <w:rFonts w:ascii="Cambria"/>
+        </w:rPr>
+        <w:t>Pouco i</w:t>
+      </w:r>
+      <w:r>
+        <w:rPr>
+          <w:rFonts w:ascii="Cambria"/>
+        </w:rPr>
+        <w:t xml:space="preserve">nteressado e </w:t>
+      </w:r>
+      <w:r>
+        <w:rPr>
+          <w:rFonts w:ascii="Cambria"/>
+        </w:rPr>
+        <w:t>pode desistir facilmente</w:t>
+      </w:r>
+    </w:p>
+    <w:p>
+      <w:pPr>
+        <w:pStyle w:val="Corpo"/>
+        <w:numPr>
+          <w:ilvl w:val="2"/>
+          <w:numId w:val="9"/>
+        </w:numPr>
+        <w:rPr>
+          <w:rFonts w:ascii="Cambria" w:eastAsia="Cambria" w:hAnsi="Cambria" w:cs="Cambria"/>
+          <w:position w:val="4"/>
+          <w:sz w:val="26"/>
+          <w:szCs w:val="26"/>
+        </w:rPr>
+      </w:pPr>
+      <w:r>
+        <w:rPr>
+          <w:rFonts w:ascii="Cambria"/>
+        </w:rPr>
+        <w:t>Pouco d</w:t>
+      </w:r>
+      <w:r>
+        <w:rPr>
+          <w:rFonts w:ascii="Cambria"/>
+        </w:rPr>
+        <w:t>in</w:t>
+      </w:r>
+      <w:r>
+        <w:rPr>
+          <w:rFonts w:hAnsi="Cambria"/>
+        </w:rPr>
+        <w:t>â</w:t>
+      </w:r>
+      <w:r>
+        <w:rPr>
+          <w:rFonts w:ascii="Cambria"/>
+        </w:rPr>
+        <w:t>mico</w:t>
+      </w:r>
+      <w:r>
+        <w:rPr>
+          <w:rFonts w:ascii="Cambria"/>
+        </w:rPr>
+        <w:t>, por n</w:t>
+      </w:r>
+      <w:r>
+        <w:rPr>
+          <w:rFonts w:ascii="Cambria" w:hAnsi="Cambria"/>
+        </w:rPr>
+        <w:t>ã</w:t>
+      </w:r>
+      <w:r>
+        <w:rPr>
+          <w:rFonts w:ascii="Cambria"/>
+        </w:rPr>
+        <w:t>o ter vontade em ganhar pr</w:t>
+      </w:r>
+      <w:r>
+        <w:rPr>
+          <w:rFonts w:ascii="Cambria" w:hAnsi="Cambria"/>
+        </w:rPr>
+        <w:t>á</w:t>
+      </w:r>
+      <w:r>
+        <w:rPr>
+          <w:rFonts w:ascii="Cambria"/>
+        </w:rPr>
+        <w:t>tica</w:t>
+      </w:r>
+    </w:p>
+    <w:p>
+      <w:pPr>
+        <w:pStyle w:val="Corpo"/>
+        <w:numPr>
+          <w:ilvl w:val="2"/>
+          <w:numId w:val="10"/>
+        </w:numPr>
+        <w:rPr>
+          <w:rFonts w:ascii="Cambria" w:eastAsia="Cambria" w:hAnsi="Cambria" w:cs="Cambria"/>
+          <w:position w:val="4"/>
+          <w:sz w:val="26"/>
+          <w:szCs w:val="26"/>
+        </w:rPr>
+      </w:pPr>
+      <w:r>
+        <w:rPr>
+          <w:rFonts w:ascii="Cambria"/>
+        </w:rPr>
+        <w:t>Pode ter alguma experi</w:t>
+      </w:r>
+      <w:r>
+        <w:rPr>
+          <w:rFonts w:hAnsi="Cambria"/>
+        </w:rPr>
+        <w:t>ê</w:t>
+      </w:r>
+      <w:r>
+        <w:rPr>
+          <w:rFonts w:ascii="Cambria"/>
+        </w:rPr>
+        <w:t>ncia</w:t>
+      </w:r>
+      <w:r>
+        <w:rPr>
+          <w:rFonts w:ascii="Cambria"/>
+        </w:rPr>
+        <w:t xml:space="preserve"> em cursos de aprendizagem</w:t>
+      </w:r>
+    </w:p>
+    <w:p>
+      <w:pPr>
+        <w:pStyle w:val="Corpo"/>
+        <w:numPr>
+          <w:ilvl w:val="2"/>
+          <w:numId w:val="11"/>
+        </w:numPr>
+        <w:rPr>
+          <w:rFonts w:ascii="Cambria" w:eastAsia="Cambria" w:hAnsi="Cambria" w:cs="Cambria"/>
+          <w:position w:val="4"/>
+          <w:sz w:val="26"/>
+          <w:szCs w:val="26"/>
+        </w:rPr>
+      </w:pPr>
+      <w:r>
+        <w:rPr>
+          <w:rFonts w:ascii="Cambria"/>
+        </w:rPr>
+        <w:t>Algumas habilita</w:t>
+      </w:r>
+      <w:r>
+        <w:rPr>
+          <w:rFonts w:ascii="Cambria" w:hAnsi="Cambria"/>
+        </w:rPr>
+        <w:t>çõ</w:t>
+      </w:r>
+      <w:r>
+        <w:rPr>
+          <w:rFonts w:ascii="Cambria"/>
+        </w:rPr>
+        <w:t>es</w:t>
+      </w:r>
+    </w:p>
+    <w:p>
+      <w:pPr>
+        <w:pStyle w:val="Corpo"/>
+        <w:numPr>
+          <w:ilvl w:val="2"/>
+          <w:numId w:val="12"/>
+        </w:numPr>
+        <w:rPr>
+          <w:rFonts w:ascii="Cambria" w:eastAsia="Cambria" w:hAnsi="Cambria" w:cs="Cambria"/>
+          <w:position w:val="4"/>
+          <w:sz w:val="26"/>
+          <w:szCs w:val="26"/>
+        </w:rPr>
+      </w:pPr>
+      <w:r>
+        <w:rPr>
+          <w:rFonts w:ascii="Cambria"/>
+        </w:rPr>
+        <w:t>Dependente de instrutores</w:t>
+      </w:r>
+    </w:p>
+    <w:p>
+      <w:pPr>
+        <w:pStyle w:val="Corpo"/>
+        <w:numPr>
+          <w:ilvl w:val="2"/>
+          <w:numId w:val="13"/>
+        </w:numPr>
+        <w:rPr>
+          <w:rFonts w:ascii="Cambria" w:eastAsia="Cambria" w:hAnsi="Cambria" w:cs="Cambria"/>
+          <w:position w:val="4"/>
+          <w:sz w:val="26"/>
+          <w:szCs w:val="26"/>
+        </w:rPr>
+      </w:pPr>
+      <w:r>
+        <w:rPr>
+          <w:rFonts w:ascii="Cambria"/>
+        </w:rPr>
         <w:t>Conhecimentos inform</w:t>
       </w:r>
       <w:r>
@@ -1811,7 +1976,37 @@
         <w:rPr>
           <w:rFonts w:ascii="Cambria"/>
         </w:rPr>
-        <w:t>ticos</w:t>
+        <w:t>ticos b</w:t>
+      </w:r>
+      <w:r>
+        <w:rPr>
+          <w:rFonts w:hAnsi="Cambria"/>
+        </w:rPr>
+        <w:t>á</w:t>
+      </w:r>
+      <w:r>
+        <w:rPr>
+          <w:rFonts w:ascii="Cambria"/>
+        </w:rPr>
+        <w:t>sicos</w:t>
+      </w:r>
+      <w:r>
+        <w:rPr>
+          <w:rFonts w:ascii="Cambria"/>
+        </w:rPr>
+        <w:t xml:space="preserve"> e menos vontade em ret</w:t>
+      </w:r>
+      <w:r>
+        <w:rPr>
+          <w:rFonts w:ascii="Cambria" w:hAnsi="Cambria"/>
+        </w:rPr>
+        <w:t>ê</w:t>
+      </w:r>
+      <w:r>
+        <w:rPr>
+          <w:rFonts w:ascii="Cambria"/>
+        </w:rPr>
+        <w:t>-los</w:t>
       </w:r>
     </w:p>
     <w:p>
@@ -1890,6 +2085,18 @@
         </w:rPr>
         <w:t>Interessada</w:t>
       </w:r>
+      <w:r>
+        <w:rPr>
+          <w:rFonts w:ascii="Cambria"/>
+        </w:rPr>
+        <w:t xml:space="preserve"> em ter </w:t>
+      </w:r>
+      <w:r>
+        <w:rPr>
+          <w:rFonts w:ascii="Cambria"/>
+        </w:rPr>
+        <w:t>mais idosos no grupo</w:t>
+      </w:r>
     </w:p>
     <w:p>
       <w:pPr>
@@ -1923,6 +2130,12 @@
         </w:rPr>
         <w:t>mica</w:t>
       </w:r>
+      <w:r>
+        <w:rPr>
+          <w:rFonts w:ascii="Cambria"/>
+        </w:rPr>
+        <w:t>, podendo variar os idosos</w:t>
+      </w:r>
     </w:p>
     <w:p>
       <w:pPr>
@@ -1944,13 +2157,19 @@
         </w:rPr>
         <w:t>Inovadora</w:t>
       </w:r>
+      <w:r>
+        <w:rPr>
+          <w:rFonts w:ascii="Cambria"/>
+        </w:rPr>
+        <w:t>, querendo os idosos a aprender de novas formas</w:t>
+      </w:r>
     </w:p>
     <w:p>
       <w:pPr>
         <w:pStyle w:val="Corpo"/>
         <w:numPr>
           <w:ilvl w:val="2"/>
-          <w:numId w:val="18"/>
+          <w:numId w:val="17"/>
         </w:numPr>
         <w:rPr>
           <w:rFonts w:ascii="Cambria" w:eastAsia="Cambria" w:hAnsi="Cambria" w:cs="Cambria"/>
@@ -1959,29 +2178,6 @@
           <w:szCs w:val="26"/>
         </w:rPr>
       </w:pPr>
-      <w:proofErr w:type="spellStart"/>
-      <w:r>
-        <w:rPr>
-          <w:rFonts w:ascii="Cambria"/>
-        </w:rPr>
-        <w:t>Actualizada</w:t>
-      </w:r>
-      <w:proofErr w:type="spellEnd"/>
-    </w:p>
-    <w:p>
-      <w:pPr>
-        <w:pStyle w:val="Corpo"/>
-        <w:numPr>
-          <w:ilvl w:val="2"/>
-          <w:numId w:val="19"/>
-        </w:numPr>
-        <w:rPr>
-          <w:rFonts w:ascii="Cambria" w:eastAsia="Cambria" w:hAnsi="Cambria" w:cs="Cambria"/>
-          <w:position w:val="4"/>
-          <w:sz w:val="26"/>
-          <w:szCs w:val="26"/>
-        </w:rPr>
-      </w:pPr>
       <w:r>
         <w:rPr>
           <w:rFonts w:ascii="Cambria"/>
@@ -1999,6 +2195,30 @@
           <w:rFonts w:ascii="Cambria"/>
         </w:rPr>
         <w:t>ticos</w:t>
+      </w:r>
+      <w:r>
+        <w:rPr>
+          <w:rFonts w:ascii="Cambria"/>
+        </w:rPr>
+        <w:t xml:space="preserve"> </w:t>
+      </w:r>
+      <w:r>
+        <w:rPr>
+          <w:rFonts w:ascii="Cambria"/>
+        </w:rPr>
+        <w:t>b</w:t>
+      </w:r>
+      <w:r>
+        <w:rPr>
+          <w:rFonts w:ascii="Cambria" w:hAnsi="Cambria"/>
+        </w:rPr>
+        <w:t>á</w:t>
+      </w:r>
+      <w:r>
+        <w:rPr>
+          <w:rFonts w:ascii="Cambria"/>
+        </w:rPr>
+        <w:t>sicos</w:t>
       </w:r>
     </w:p>
     <w:p>
@@ -2071,7 +2291,7 @@
         <w:rPr>
           <w:rFonts w:ascii="Cambria"/>
         </w:rPr>
-        <w:t>vel do curso</w:t>
+        <w:t>vel</w:t>
       </w:r>
     </w:p>
     <w:p>
@@ -2092,7 +2312,19 @@
         <w:rPr>
           <w:rFonts w:ascii="Cambria"/>
         </w:rPr>
-        <w:t>Certificada</w:t>
+        <w:t>Certificado</w:t>
+      </w:r>
+      <w:r>
+        <w:rPr>
+          <w:rFonts w:ascii="Cambria"/>
+        </w:rPr>
+        <w:t xml:space="preserve"> no que ensina</w:t>
+      </w:r>
+      <w:r>
+        <w:rPr>
+          <w:rFonts w:ascii="Cambria"/>
+        </w:rPr>
+        <w:t xml:space="preserve"> </w:t>
       </w:r>
     </w:p>
     <w:p>
@@ -2105,120 +2337,168 @@
         <w:rPr>
           <w:rFonts w:ascii="Cambria" w:eastAsia="Cambria" w:hAnsi="Cambria" w:cs="Cambria"/>
           <w:position w:val="4"/>
-          <w:sz w:val="26"/>
-          <w:szCs w:val="26"/>
-        </w:rPr>
-      </w:pPr>
-      <w:r>
-        <w:rPr>
-          <w:rFonts w:ascii="Cambria"/>
-        </w:rPr>
-        <w:t>Inovador</w:t>
-      </w:r>
-    </w:p>
-    <w:p>
-      <w:pPr>
-        <w:pStyle w:val="Corpo"/>
-        <w:rPr>
-          <w:rFonts w:ascii="Cambria" w:eastAsia="Cambria" w:hAnsi="Cambria" w:cs="Cambria"/>
-        </w:rPr>
-      </w:pPr>
-    </w:p>
-    <w:p>
-      <w:pPr>
-        <w:pStyle w:val="Corpo"/>
-        <w:rPr>
-          <w:rFonts w:ascii="Cambria" w:eastAsia="Cambria" w:hAnsi="Cambria" w:cs="Cambria"/>
-        </w:rPr>
-      </w:pPr>
-    </w:p>
-    <w:p>
-      <w:pPr>
-        <w:pStyle w:val="Corpo"/>
-        <w:rPr>
-          <w:rFonts w:ascii="Cambria" w:eastAsia="Cambria" w:hAnsi="Cambria" w:cs="Cambria"/>
-        </w:rPr>
-      </w:pPr>
-    </w:p>
-    <w:p>
-      <w:pPr>
-        <w:pStyle w:val="Corpo"/>
-        <w:rPr>
-          <w:rFonts w:ascii="Cambria" w:eastAsia="Cambria" w:hAnsi="Cambria" w:cs="Cambria"/>
-        </w:rPr>
-      </w:pPr>
-    </w:p>
-    <w:p>
-      <w:pPr>
-        <w:pStyle w:val="Corpo"/>
-        <w:rPr>
-          <w:rFonts w:ascii="Cambria" w:eastAsia="Cambria" w:hAnsi="Cambria" w:cs="Cambria"/>
-        </w:rPr>
-      </w:pPr>
-    </w:p>
-    <w:p>
-      <w:pPr>
-        <w:pStyle w:val="Corpo"/>
-        <w:rPr>
-          <w:rFonts w:ascii="Cambria" w:eastAsia="Cambria" w:hAnsi="Cambria" w:cs="Cambria"/>
-        </w:rPr>
-      </w:pPr>
-    </w:p>
-    <w:p>
-      <w:pPr>
-        <w:pStyle w:val="Corpo"/>
-        <w:rPr>
-          <w:rFonts w:ascii="Cambria" w:eastAsia="Cambria" w:hAnsi="Cambria" w:cs="Cambria"/>
-        </w:rPr>
-      </w:pPr>
-    </w:p>
-    <w:p>
-      <w:pPr>
-        <w:pStyle w:val="Corpo"/>
-        <w:rPr>
-          <w:rFonts w:ascii="Cambria" w:eastAsia="Cambria" w:hAnsi="Cambria" w:cs="Cambria"/>
-        </w:rPr>
-      </w:pPr>
-    </w:p>
-    <w:p>
-      <w:pPr>
-        <w:pStyle w:val="Corpo"/>
-        <w:rPr>
-          <w:rFonts w:ascii="Cambria" w:eastAsia="Cambria" w:hAnsi="Cambria" w:cs="Cambria"/>
-        </w:rPr>
-      </w:pPr>
-    </w:p>
-    <w:p>
-      <w:pPr>
-        <w:pStyle w:val="Corpo"/>
-        <w:rPr>
-          <w:rFonts w:ascii="Cambria" w:eastAsia="Cambria" w:hAnsi="Cambria" w:cs="Cambria"/>
-        </w:rPr>
-      </w:pPr>
-    </w:p>
-    <w:p>
-      <w:pPr>
-        <w:pStyle w:val="Corpo"/>
-        <w:rPr>
-          <w:rFonts w:ascii="Cambria" w:eastAsia="Cambria" w:hAnsi="Cambria" w:cs="Cambria"/>
-        </w:rPr>
-      </w:pPr>
-    </w:p>
-    <w:p>
-      <w:pPr>
-        <w:pStyle w:val="Corpo"/>
-        <w:rPr>
-          <w:rFonts w:ascii="Cambria" w:eastAsia="Cambria" w:hAnsi="Cambria" w:cs="Cambria"/>
-        </w:rPr>
-      </w:pPr>
-    </w:p>
-    <w:p>
-      <w:pPr>
-        <w:pStyle w:val="Corpo"/>
-        <w:rPr>
-          <w:rFonts w:ascii="Cambria" w:eastAsia="Cambria" w:hAnsi="Cambria" w:cs="Cambria"/>
-        </w:rPr>
-      </w:pPr>
+        </w:rPr>
+      </w:pPr>
+      <w:r>
+        <w:rPr>
+          <w:rFonts w:ascii="Cambria" w:eastAsia="Cambria" w:hAnsi="Cambria" w:cs="Cambria"/>
+          <w:position w:val="4"/>
+        </w:rPr>
+        <w:t>Conhecimentos informáticos básicos ou mais avançados</w:t>
+      </w:r>
+      <w:r>
+        <w:rPr>
+          <w:rFonts w:ascii="Cambria" w:eastAsia="Cambria" w:hAnsi="Cambria" w:cs="Cambria"/>
+          <w:position w:val="4"/>
+        </w:rPr>
+        <w:t xml:space="preserve"> </w:t>
+      </w:r>
+      <w:r>
+        <w:rPr>
+          <w:rFonts w:ascii="Cambria" w:eastAsia="Cambria" w:hAnsi="Cambria" w:cs="Cambria"/>
+          <w:color w:val="FF0000"/>
+          <w:position w:val="4"/>
+        </w:rPr>
+        <w:t>(devemos considerar instrutores idosos?)</w:t>
+      </w:r>
+    </w:p>
+    <w:p>
+      <w:pPr>
+        <w:pStyle w:val="Corpo"/>
+        <w:rPr>
+          <w:rFonts w:ascii="Cambria" w:eastAsia="Cambria" w:hAnsi="Cambria" w:cs="Cambria"/>
+        </w:rPr>
+      </w:pPr>
+    </w:p>
+    <w:p>
+      <w:pPr>
+        <w:pStyle w:val="Corpo"/>
+        <w:rPr>
+          <w:rFonts w:ascii="Cambria" w:eastAsia="Cambria" w:hAnsi="Cambria" w:cs="Cambria"/>
+        </w:rPr>
+      </w:pPr>
+    </w:p>
+    <w:p>
+      <w:pPr>
+        <w:pStyle w:val="Corpo"/>
+        <w:rPr>
+          <w:rFonts w:ascii="Cambria" w:eastAsia="Cambria" w:hAnsi="Cambria" w:cs="Cambria"/>
+        </w:rPr>
+      </w:pPr>
+    </w:p>
+    <w:p>
+      <w:pPr>
+        <w:pStyle w:val="Corpo"/>
+        <w:rPr>
+          <w:rFonts w:ascii="Cambria" w:eastAsia="Cambria" w:hAnsi="Cambria" w:cs="Cambria"/>
+        </w:rPr>
+      </w:pPr>
+    </w:p>
+    <w:p>
+      <w:pPr>
+        <w:pStyle w:val="Corpo"/>
+        <w:rPr>
+          <w:rFonts w:ascii="Cambria" w:eastAsia="Cambria" w:hAnsi="Cambria" w:cs="Cambria"/>
+        </w:rPr>
+      </w:pPr>
+    </w:p>
+    <w:p>
+      <w:pPr>
+        <w:pStyle w:val="Corpo"/>
+        <w:rPr>
+          <w:rFonts w:ascii="Cambria" w:eastAsia="Cambria" w:hAnsi="Cambria" w:cs="Cambria"/>
+        </w:rPr>
+      </w:pPr>
+    </w:p>
+    <w:p>
+      <w:pPr>
+        <w:pStyle w:val="Corpo"/>
+        <w:rPr>
+          <w:rFonts w:ascii="Cambria" w:eastAsia="Cambria" w:hAnsi="Cambria" w:cs="Cambria"/>
+        </w:rPr>
+      </w:pPr>
+    </w:p>
+    <w:p>
+      <w:pPr>
+        <w:pStyle w:val="Corpo"/>
+        <w:rPr>
+          <w:rFonts w:ascii="Cambria" w:eastAsia="Cambria" w:hAnsi="Cambria" w:cs="Cambria"/>
+        </w:rPr>
+      </w:pPr>
+    </w:p>
+    <w:p>
+      <w:pPr>
+        <w:pStyle w:val="Corpo"/>
+        <w:rPr>
+          <w:rFonts w:ascii="Cambria" w:eastAsia="Cambria" w:hAnsi="Cambria" w:cs="Cambria"/>
+        </w:rPr>
+      </w:pPr>
+    </w:p>
+    <w:p>
+      <w:pPr>
+        <w:pStyle w:val="Corpo"/>
+        <w:rPr>
+          <w:rFonts w:ascii="Cambria" w:eastAsia="Cambria" w:hAnsi="Cambria" w:cs="Cambria"/>
+        </w:rPr>
+      </w:pPr>
+    </w:p>
+    <w:p>
+      <w:pPr>
+        <w:pStyle w:val="Corpo"/>
+        <w:rPr>
+          <w:rFonts w:ascii="Cambria" w:eastAsia="Cambria" w:hAnsi="Cambria" w:cs="Cambria"/>
+        </w:rPr>
+      </w:pPr>
+    </w:p>
+    <w:p>
+      <w:pPr>
+        <w:pStyle w:val="Corpo"/>
+        <w:rPr>
+          <w:rFonts w:ascii="Cambria" w:eastAsia="Cambria" w:hAnsi="Cambria" w:cs="Cambria"/>
+        </w:rPr>
+      </w:pPr>
+    </w:p>
+    <w:p>
+      <w:pPr>
+        <w:pStyle w:val="Corpo"/>
+        <w:rPr>
+          <w:rFonts w:ascii="Cambria" w:eastAsia="Cambria" w:hAnsi="Cambria" w:cs="Cambria"/>
+        </w:rPr>
+      </w:pPr>
+    </w:p>
+    <w:p>
+      <w:pPr>
+        <w:pStyle w:val="Corpo"/>
+        <w:rPr>
+          <w:rFonts w:ascii="Cambria" w:eastAsia="Cambria" w:hAnsi="Cambria" w:cs="Cambria"/>
+        </w:rPr>
+      </w:pPr>
+    </w:p>
+    <w:p>
+      <w:pPr>
+        <w:pStyle w:val="Corpo"/>
+        <w:rPr>
+          <w:rFonts w:ascii="Cambria" w:eastAsia="Cambria" w:hAnsi="Cambria" w:cs="Cambria"/>
+        </w:rPr>
+      </w:pPr>
+    </w:p>
+    <w:p>
+      <w:pPr>
+        <w:pStyle w:val="Corpo"/>
+        <w:rPr>
+          <w:rFonts w:ascii="Cambria" w:eastAsia="Cambria" w:hAnsi="Cambria" w:cs="Cambria"/>
+        </w:rPr>
+      </w:pPr>
+    </w:p>
+    <w:p>
+      <w:pPr>
+        <w:pStyle w:val="Corpo"/>
+        <w:rPr>
+          <w:rFonts w:ascii="Cambria" w:eastAsia="Cambria" w:hAnsi="Cambria" w:cs="Cambria"/>
+        </w:rPr>
+      </w:pPr>
+      <w:bookmarkStart w:id="0" w:name="_GoBack"/>
+      <w:bookmarkEnd w:id="0"/>
     </w:p>
     <w:p>
       <w:pPr>
@@ -2251,6 +2531,7 @@
           <w:sz w:val="26"/>
           <w:szCs w:val="26"/>
         </w:rPr>
+        <w:lastRenderedPageBreak/>
         <w:t>Definir um grupo de acompanhamento</w:t>
       </w:r>
     </w:p>
@@ -2281,35 +2562,28 @@
         <w:rPr>
           <w:rFonts w:ascii="Cambria"/>
         </w:rPr>
-        <w:t xml:space="preserve">Grupo de </w:t>
-      </w:r>
-      <w:r>
-        <w:rPr>
-          <w:rFonts w:ascii="Cambria"/>
-        </w:rPr>
-        <w:t>acompanhamento fixo:</w:t>
-      </w:r>
-    </w:p>
-    <w:p>
-      <w:pPr>
-        <w:pStyle w:val="Corpo"/>
-        <w:rPr>
-          <w:rFonts w:ascii="Cambria" w:eastAsia="Cambria" w:hAnsi="Cambria" w:cs="Cambria"/>
-        </w:rPr>
-      </w:pPr>
-    </w:p>
-    <w:p>
-      <w:pPr>
-        <w:pStyle w:val="Corpo"/>
-        <w:rPr>
-          <w:rFonts w:ascii="Cambria" w:eastAsia="Cambria" w:hAnsi="Cambria" w:cs="Cambria"/>
-        </w:rPr>
-      </w:pPr>
-      <w:r>
-        <w:rPr>
-          <w:rFonts w:ascii="Cambria"/>
-        </w:rPr>
-        <w:lastRenderedPageBreak/>
+        <w:t>Grupo de acompanhamento fixo:</w:t>
+      </w:r>
+    </w:p>
+    <w:p>
+      <w:pPr>
+        <w:pStyle w:val="Corpo"/>
+        <w:rPr>
+          <w:rFonts w:ascii="Cambria" w:eastAsia="Cambria" w:hAnsi="Cambria" w:cs="Cambria"/>
+        </w:rPr>
+      </w:pPr>
+    </w:p>
+    <w:p>
+      <w:pPr>
+        <w:pStyle w:val="Corpo"/>
+        <w:rPr>
+          <w:rFonts w:ascii="Cambria" w:eastAsia="Cambria" w:hAnsi="Cambria" w:cs="Cambria"/>
+        </w:rPr>
+      </w:pPr>
+      <w:r>
+        <w:rPr>
+          <w:rFonts w:ascii="Cambria"/>
+        </w:rPr>
         <w:t>5 idosos (alguns familiares)</w:t>
       </w:r>
     </w:p>
@@ -2333,8 +2607,6 @@
       <w:pPr>
         <w:pStyle w:val="Corpo"/>
       </w:pPr>
-      <w:bookmarkStart w:id="0" w:name="_GoBack"/>
-      <w:bookmarkEnd w:id="0"/>
     </w:p>
     <w:sectPr>
       <w:headerReference w:type="default" r:id="rId8"/>
@@ -2348,7 +2620,7 @@
 </file>
 
 <file path=word/endnotes.xml><?xml version="1.0" encoding="utf-8"?>
-<w:endnotes xmlns:wpc="http://schemas.microsoft.com/office/word/2010/wordprocessingCanvas" xmlns:mo="http://schemas.microsoft.com/office/mac/office/2008/main" xmlns:mc="http://schemas.openxmlformats.org/markup-compatibility/2006" xmlns:mv="urn:schemas-microsoft-com:mac:vml" xmlns:o="urn:schemas-microsoft-com:office:office" xmlns:r="http://schemas.openxmlformats.org/officeDocument/2006/relationships" xmlns:m="http://schemas.openxmlformats.org/officeDocument/2006/math" xmlns:v="urn:schemas-microsoft-com:vml" xmlns:wp14="http://schemas.microsoft.com/office/word/2010/wordprocessingDrawing" xmlns:wp="http://schemas.openxmlformats.org/drawingml/2006/wordprocessingDrawing" xmlns:w10="urn:schemas-microsoft-com:office:word" xmlns:w="http://schemas.openxmlformats.org/wordprocessingml/2006/main" xmlns:w14="http://schemas.microsoft.com/office/word/2010/wordml" xmlns:wpg="http://schemas.microsoft.com/office/word/2010/wordprocessingGroup" xmlns:wpi="http://schemas.microsoft.com/office/word/2010/wordprocessingInk" xmlns:wne="http://schemas.microsoft.com/office/word/2006/wordml" xmlns:wps="http://schemas.microsoft.com/office/word/2010/wordprocessingShape" mc:Ignorable="w14 wp14">
+<w:endnotes xmlns:wpc="http://schemas.microsoft.com/office/word/2010/wordprocessingCanvas" xmlns:mc="http://schemas.openxmlformats.org/markup-compatibility/2006" xmlns:o="urn:schemas-microsoft-com:office:office" xmlns:r="http://schemas.openxmlformats.org/officeDocument/2006/relationships" xmlns:m="http://schemas.openxmlformats.org/officeDocument/2006/math" xmlns:v="urn:schemas-microsoft-com:vml" xmlns:wp14="http://schemas.microsoft.com/office/word/2010/wordprocessingDrawing" xmlns:wp="http://schemas.openxmlformats.org/drawingml/2006/wordprocessingDrawing" xmlns:w10="urn:schemas-microsoft-com:office:word" xmlns:w="http://schemas.openxmlformats.org/wordprocessingml/2006/main" xmlns:w14="http://schemas.microsoft.com/office/word/2010/wordml" xmlns:wpg="http://schemas.microsoft.com/office/word/2010/wordprocessingGroup" xmlns:wpi="http://schemas.microsoft.com/office/word/2010/wordprocessingInk" xmlns:wne="http://schemas.microsoft.com/office/word/2006/wordml" xmlns:wps="http://schemas.microsoft.com/office/word/2010/wordprocessingShape" mc:Ignorable="w14 wp14">
   <w:endnote w:type="separator" w:id="-1">
     <w:p>
       <w:r>
@@ -2367,13 +2639,13 @@
 </file>
 
 <file path=word/footer1.xml><?xml version="1.0" encoding="utf-8"?>
-<w:ftr xmlns:wpc="http://schemas.microsoft.com/office/word/2010/wordprocessingCanvas" xmlns:mo="http://schemas.microsoft.com/office/mac/office/2008/main" xmlns:mc="http://schemas.openxmlformats.org/markup-compatibility/2006" xmlns:mv="urn:schemas-microsoft-com:mac:vml" xmlns:o="urn:schemas-microsoft-com:office:office" xmlns:r="http://schemas.openxmlformats.org/officeDocument/2006/relationships" xmlns:m="http://schemas.openxmlformats.org/officeDocument/2006/math" xmlns:v="urn:schemas-microsoft-com:vml" xmlns:wp14="http://schemas.microsoft.com/office/word/2010/wordprocessingDrawing" xmlns:wp="http://schemas.openxmlformats.org/drawingml/2006/wordprocessingDrawing" xmlns:w10="urn:schemas-microsoft-com:office:word" xmlns:w="http://schemas.openxmlformats.org/wordprocessingml/2006/main" xmlns:w14="http://schemas.microsoft.com/office/word/2010/wordml" xmlns:wpg="http://schemas.microsoft.com/office/word/2010/wordprocessingGroup" xmlns:wpi="http://schemas.microsoft.com/office/word/2010/wordprocessingInk" xmlns:wne="http://schemas.microsoft.com/office/word/2006/wordml" xmlns:wps="http://schemas.microsoft.com/office/word/2010/wordprocessingShape" mc:Ignorable="w14 wp14">
+<w:ftr xmlns:wpc="http://schemas.microsoft.com/office/word/2010/wordprocessingCanvas" xmlns:mc="http://schemas.openxmlformats.org/markup-compatibility/2006" xmlns:o="urn:schemas-microsoft-com:office:office" xmlns:r="http://schemas.openxmlformats.org/officeDocument/2006/relationships" xmlns:m="http://schemas.openxmlformats.org/officeDocument/2006/math" xmlns:v="urn:schemas-microsoft-com:vml" xmlns:wp14="http://schemas.microsoft.com/office/word/2010/wordprocessingDrawing" xmlns:wp="http://schemas.openxmlformats.org/drawingml/2006/wordprocessingDrawing" xmlns:w10="urn:schemas-microsoft-com:office:word" xmlns:w="http://schemas.openxmlformats.org/wordprocessingml/2006/main" xmlns:w14="http://schemas.microsoft.com/office/word/2010/wordml" xmlns:wpg="http://schemas.microsoft.com/office/word/2010/wordprocessingGroup" xmlns:wpi="http://schemas.microsoft.com/office/word/2010/wordprocessingInk" xmlns:wne="http://schemas.microsoft.com/office/word/2006/wordml" xmlns:wps="http://schemas.microsoft.com/office/word/2010/wordprocessingShape" mc:Ignorable="w14 wp14">
   <w:p/>
 </w:ftr>
 </file>
 
 <file path=word/footnotes.xml><?xml version="1.0" encoding="utf-8"?>
-<w:footnotes xmlns:wpc="http://schemas.microsoft.com/office/word/2010/wordprocessingCanvas" xmlns:mo="http://schemas.microsoft.com/office/mac/office/2008/main" xmlns:mc="http://schemas.openxmlformats.org/markup-compatibility/2006" xmlns:mv="urn:schemas-microsoft-com:mac:vml" xmlns:o="urn:schemas-microsoft-com:office:office" xmlns:r="http://schemas.openxmlformats.org/officeDocument/2006/relationships" xmlns:m="http://schemas.openxmlformats.org/officeDocument/2006/math" xmlns:v="urn:schemas-microsoft-com:vml" xmlns:wp14="http://schemas.microsoft.com/office/word/2010/wordprocessingDrawing" xmlns:wp="http://schemas.openxmlformats.org/drawingml/2006/wordprocessingDrawing" xmlns:w10="urn:schemas-microsoft-com:office:word" xmlns:w="http://schemas.openxmlformats.org/wordprocessingml/2006/main" xmlns:w14="http://schemas.microsoft.com/office/word/2010/wordml" xmlns:wpg="http://schemas.microsoft.com/office/word/2010/wordprocessingGroup" xmlns:wpi="http://schemas.microsoft.com/office/word/2010/wordprocessingInk" xmlns:wne="http://schemas.microsoft.com/office/word/2006/wordml" xmlns:wps="http://schemas.microsoft.com/office/word/2010/wordprocessingShape" mc:Ignorable="w14 wp14">
+<w:footnotes xmlns:wpc="http://schemas.microsoft.com/office/word/2010/wordprocessingCanvas" xmlns:mc="http://schemas.openxmlformats.org/markup-compatibility/2006" xmlns:o="urn:schemas-microsoft-com:office:office" xmlns:r="http://schemas.openxmlformats.org/officeDocument/2006/relationships" xmlns:m="http://schemas.openxmlformats.org/officeDocument/2006/math" xmlns:v="urn:schemas-microsoft-com:vml" xmlns:wp14="http://schemas.microsoft.com/office/word/2010/wordprocessingDrawing" xmlns:wp="http://schemas.openxmlformats.org/drawingml/2006/wordprocessingDrawing" xmlns:w10="urn:schemas-microsoft-com:office:word" xmlns:w="http://schemas.openxmlformats.org/wordprocessingml/2006/main" xmlns:w14="http://schemas.microsoft.com/office/word/2010/wordml" xmlns:wpg="http://schemas.microsoft.com/office/word/2010/wordprocessingGroup" xmlns:wpi="http://schemas.microsoft.com/office/word/2010/wordprocessingInk" xmlns:wne="http://schemas.microsoft.com/office/word/2006/wordml" xmlns:wps="http://schemas.microsoft.com/office/word/2010/wordprocessingShape" mc:Ignorable="w14 wp14">
   <w:footnote w:type="separator" w:id="-1">
     <w:p>
       <w:r>
@@ -2392,13 +2664,13 @@
 </file>
 
 <file path=word/header1.xml><?xml version="1.0" encoding="utf-8"?>
-<w:hdr xmlns:wpc="http://schemas.microsoft.com/office/word/2010/wordprocessingCanvas" xmlns:mo="http://schemas.microsoft.com/office/mac/office/2008/main" xmlns:mc="http://schemas.openxmlformats.org/markup-compatibility/2006" xmlns:mv="urn:schemas-microsoft-com:mac:vml" xmlns:o="urn:schemas-microsoft-com:office:office" xmlns:r="http://schemas.openxmlformats.org/officeDocument/2006/relationships" xmlns:m="http://schemas.openxmlformats.org/officeDocument/2006/math" xmlns:v="urn:schemas-microsoft-com:vml" xmlns:wp14="http://schemas.microsoft.com/office/word/2010/wordprocessingDrawing" xmlns:wp="http://schemas.openxmlformats.org/drawingml/2006/wordprocessingDrawing" xmlns:w10="urn:schemas-microsoft-com:office:word" xmlns:w="http://schemas.openxmlformats.org/wordprocessingml/2006/main" xmlns:w14="http://schemas.microsoft.com/office/word/2010/wordml" xmlns:wpg="http://schemas.microsoft.com/office/word/2010/wordprocessingGroup" xmlns:wpi="http://schemas.microsoft.com/office/word/2010/wordprocessingInk" xmlns:wne="http://schemas.microsoft.com/office/word/2006/wordml" xmlns:wps="http://schemas.microsoft.com/office/word/2010/wordprocessingShape" mc:Ignorable="w14 wp14">
+<w:hdr xmlns:wpc="http://schemas.microsoft.com/office/word/2010/wordprocessingCanvas" xmlns:mc="http://schemas.openxmlformats.org/markup-compatibility/2006" xmlns:o="urn:schemas-microsoft-com:office:office" xmlns:r="http://schemas.openxmlformats.org/officeDocument/2006/relationships" xmlns:m="http://schemas.openxmlformats.org/officeDocument/2006/math" xmlns:v="urn:schemas-microsoft-com:vml" xmlns:wp14="http://schemas.microsoft.com/office/word/2010/wordprocessingDrawing" xmlns:wp="http://schemas.openxmlformats.org/drawingml/2006/wordprocessingDrawing" xmlns:w10="urn:schemas-microsoft-com:office:word" xmlns:w="http://schemas.openxmlformats.org/wordprocessingml/2006/main" xmlns:w14="http://schemas.microsoft.com/office/word/2010/wordml" xmlns:wpg="http://schemas.microsoft.com/office/word/2010/wordprocessingGroup" xmlns:wpi="http://schemas.microsoft.com/office/word/2010/wordprocessingInk" xmlns:wne="http://schemas.microsoft.com/office/word/2006/wordml" xmlns:wps="http://schemas.microsoft.com/office/word/2010/wordprocessingShape" mc:Ignorable="w14 wp14">
   <w:p/>
 </w:hdr>
 </file>
 
 <file path=word/numbering.xml><?xml version="1.0" encoding="utf-8"?>
-<w:numbering xmlns:wpc="http://schemas.microsoft.com/office/word/2010/wordprocessingCanvas" xmlns:mo="http://schemas.microsoft.com/office/mac/office/2008/main" xmlns:mc="http://schemas.openxmlformats.org/markup-compatibility/2006" xmlns:mv="urn:schemas-microsoft-com:mac:vml" xmlns:o="urn:schemas-microsoft-com:office:office" xmlns:r="http://schemas.openxmlformats.org/officeDocument/2006/relationships" xmlns:m="http://schemas.openxmlformats.org/officeDocument/2006/math" xmlns:v="urn:schemas-microsoft-com:vml" xmlns:wp14="http://schemas.microsoft.com/office/word/2010/wordprocessingDrawing" xmlns:wp="http://schemas.openxmlformats.org/drawingml/2006/wordprocessingDrawing" xmlns:w10="urn:schemas-microsoft-com:office:word" xmlns:w="http://schemas.openxmlformats.org/wordprocessingml/2006/main" xmlns:w14="http://schemas.microsoft.com/office/word/2010/wordml" xmlns:wpg="http://schemas.microsoft.com/office/word/2010/wordprocessingGroup" xmlns:wpi="http://schemas.microsoft.com/office/word/2010/wordprocessingInk" xmlns:wne="http://schemas.microsoft.com/office/word/2006/wordml" xmlns:wps="http://schemas.microsoft.com/office/word/2010/wordprocessingShape" mc:Ignorable="w14 wp14">
+<w:numbering xmlns:wpc="http://schemas.microsoft.com/office/word/2010/wordprocessingCanvas" xmlns:mc="http://schemas.openxmlformats.org/markup-compatibility/2006" xmlns:o="urn:schemas-microsoft-com:office:office" xmlns:r="http://schemas.openxmlformats.org/officeDocument/2006/relationships" xmlns:m="http://schemas.openxmlformats.org/officeDocument/2006/math" xmlns:v="urn:schemas-microsoft-com:vml" xmlns:wp14="http://schemas.microsoft.com/office/word/2010/wordprocessingDrawing" xmlns:wp="http://schemas.openxmlformats.org/drawingml/2006/wordprocessingDrawing" xmlns:w10="urn:schemas-microsoft-com:office:word" xmlns:w="http://schemas.openxmlformats.org/wordprocessingml/2006/main" xmlns:w14="http://schemas.microsoft.com/office/word/2010/wordml" xmlns:wpg="http://schemas.microsoft.com/office/word/2010/wordprocessingGroup" xmlns:wpi="http://schemas.microsoft.com/office/word/2010/wordprocessingInk" xmlns:wne="http://schemas.microsoft.com/office/word/2006/wordml" xmlns:wps="http://schemas.microsoft.com/office/word/2010/wordprocessingShape" mc:Ignorable="w14 wp14">
   <w:abstractNum w:abstractNumId="0">
     <w:nsid w:val="07922688"/>
     <w:multiLevelType w:val="multilevel"/>
@@ -6232,7 +6504,7 @@
       </w:pPr>
     </w:pPrDefault>
   </w:docDefaults>
-  <w:latentStyles w:defLockedState="0" w:defUIPriority="99" w:defSemiHidden="1" w:defUnhideWhenUsed="1" w:defQFormat="0" w:count="276">
+  <w:latentStyles w:defLockedState="0" w:defUIPriority="99" w:defSemiHidden="1" w:defUnhideWhenUsed="1" w:defQFormat="0" w:count="267">
     <w:lsdException w:name="Normal" w:semiHidden="0" w:uiPriority="0" w:unhideWhenUsed="0" w:qFormat="1"/>
     <w:lsdException w:name="heading 1" w:semiHidden="0" w:uiPriority="9" w:unhideWhenUsed="0" w:qFormat="1"/>
     <w:lsdException w:name="heading 2" w:uiPriority="9" w:qFormat="1"/>
@@ -6766,7 +7038,7 @@
 </file>
 
 <file path=word/stylesWithEffects.xml><?xml version="1.0" encoding="utf-8"?>
-<w:styles xmlns:wpc="http://schemas.microsoft.com/office/word/2010/wordprocessingCanvas" xmlns:mo="http://schemas.microsoft.com/office/mac/office/2008/main" xmlns:mc="http://schemas.openxmlformats.org/markup-compatibility/2006" xmlns:mv="urn:schemas-microsoft-com:mac:vml" xmlns:o="urn:schemas-microsoft-com:office:office" xmlns:r="http://schemas.openxmlformats.org/officeDocument/2006/relationships" xmlns:m="http://schemas.openxmlformats.org/officeDocument/2006/math" xmlns:v="urn:schemas-microsoft-com:vml" xmlns:wp14="http://schemas.microsoft.com/office/word/2010/wordprocessingDrawing" xmlns:wp="http://schemas.openxmlformats.org/drawingml/2006/wordprocessingDrawing" xmlns:w10="urn:schemas-microsoft-com:office:word" xmlns:w="http://schemas.openxmlformats.org/wordprocessingml/2006/main" xmlns:w14="http://schemas.microsoft.com/office/word/2010/wordml" xmlns:wpg="http://schemas.microsoft.com/office/word/2010/wordprocessingGroup" xmlns:wpi="http://schemas.microsoft.com/office/word/2010/wordprocessingInk" xmlns:wne="http://schemas.microsoft.com/office/word/2006/wordml" xmlns:wps="http://schemas.microsoft.com/office/word/2010/wordprocessingShape" mc:Ignorable="w14 wp14">
+<w:styles xmlns:wpc="http://schemas.microsoft.com/office/word/2010/wordprocessingCanvas" xmlns:mc="http://schemas.openxmlformats.org/markup-compatibility/2006" xmlns:o="urn:schemas-microsoft-com:office:office" xmlns:r="http://schemas.openxmlformats.org/officeDocument/2006/relationships" xmlns:m="http://schemas.openxmlformats.org/officeDocument/2006/math" xmlns:v="urn:schemas-microsoft-com:vml" xmlns:wp14="http://schemas.microsoft.com/office/word/2010/wordprocessingDrawing" xmlns:wp="http://schemas.openxmlformats.org/drawingml/2006/wordprocessingDrawing" xmlns:w10="urn:schemas-microsoft-com:office:word" xmlns:w="http://schemas.openxmlformats.org/wordprocessingml/2006/main" xmlns:w14="http://schemas.microsoft.com/office/word/2010/wordml" xmlns:wpg="http://schemas.microsoft.com/office/word/2010/wordprocessingGroup" xmlns:wpi="http://schemas.microsoft.com/office/word/2010/wordprocessingInk" xmlns:wne="http://schemas.microsoft.com/office/word/2006/wordml" xmlns:wps="http://schemas.microsoft.com/office/word/2010/wordprocessingShape" mc:Ignorable="w14 wp14">
   <w:docDefaults>
     <w:rPrDefault>
       <w:rPr>
@@ -6788,7 +7060,7 @@
       </w:pPr>
     </w:pPrDefault>
   </w:docDefaults>
-  <w:latentStyles w:defLockedState="0" w:defUIPriority="99" w:defSemiHidden="1" w:defUnhideWhenUsed="1" w:defQFormat="0" w:count="276">
+  <w:latentStyles w:defLockedState="0" w:defUIPriority="99" w:defSemiHidden="1" w:defUnhideWhenUsed="1" w:defQFormat="0" w:count="267">
     <w:lsdException w:name="Normal" w:semiHidden="0" w:uiPriority="0" w:unhideWhenUsed="0" w:qFormat="1"/>
     <w:lsdException w:name="heading 1" w:semiHidden="0" w:uiPriority="9" w:unhideWhenUsed="0" w:qFormat="1"/>
     <w:lsdException w:name="heading 2" w:uiPriority="9" w:qFormat="1"/>

</xml_diff>

<commit_message>
Pequenos detalhes e mais perfis
</commit_message>
<xml_diff>
--- a/Lab01.docx
+++ b/Lab01.docx
@@ -132,6 +132,12 @@
         </w:rPr>
         <w:t>Idoso</w:t>
       </w:r>
+      <w:r>
+        <w:rPr>
+          <w:rFonts w:ascii="Cambria"/>
+        </w:rPr>
+        <w:t>s</w:t>
+      </w:r>
     </w:p>
     <w:p>
       <w:pPr>
@@ -145,7 +151,25 @@
         <w:rPr>
           <w:rFonts w:ascii="Cambria"/>
         </w:rPr>
-        <w:t>Professor/Instrutor</w:t>
+        <w:t>Professor</w:t>
+      </w:r>
+      <w:r>
+        <w:rPr>
+          <w:rFonts w:ascii="Cambria"/>
+        </w:rPr>
+        <w:t>es</w:t>
+      </w:r>
+      <w:r>
+        <w:rPr>
+          <w:rFonts w:ascii="Cambria"/>
+        </w:rPr>
+        <w:t>/Instrutor</w:t>
+      </w:r>
+      <w:r>
+        <w:rPr>
+          <w:rFonts w:ascii="Cambria"/>
+        </w:rPr>
+        <w:t>es</w:t>
       </w:r>
     </w:p>
     <w:p>
@@ -173,6 +197,12 @@
           <w:rFonts w:ascii="Cambria"/>
         </w:rPr>
         <w:t>o/Grupo de idosos</w:t>
+      </w:r>
+      <w:r>
+        <w:rPr>
+          <w:rFonts w:ascii="Cambria"/>
+        </w:rPr>
+        <w:t xml:space="preserve"> (lar)</w:t>
       </w:r>
     </w:p>
     <w:p>
@@ -243,7 +273,25 @@
         <w:rPr>
           <w:rFonts w:ascii="Cambria"/>
         </w:rPr>
-        <w:t>Professor/Instrutor</w:t>
+        <w:t>Professor</w:t>
+      </w:r>
+      <w:r>
+        <w:rPr>
+          <w:rFonts w:ascii="Cambria"/>
+        </w:rPr>
+        <w:t>es</w:t>
+      </w:r>
+      <w:r>
+        <w:rPr>
+          <w:rFonts w:ascii="Cambria"/>
+        </w:rPr>
+        <w:t>/Instrutor</w:t>
+      </w:r>
+      <w:r>
+        <w:rPr>
+          <w:rFonts w:ascii="Cambria"/>
+        </w:rPr>
+        <w:t>es</w:t>
       </w:r>
     </w:p>
     <w:p>
@@ -328,6 +376,12 @@
         </w:rPr>
         <w:t>o/Grupo de idosos</w:t>
       </w:r>
+      <w:r>
+        <w:rPr>
+          <w:rFonts w:ascii="Cambria"/>
+        </w:rPr>
+        <w:t xml:space="preserve"> (lar)</w:t>
+      </w:r>
     </w:p>
     <w:p>
       <w:pPr>
@@ -477,7 +531,19 @@
         <w:rPr>
           <w:rFonts w:ascii="Cambria"/>
         </w:rPr>
-        <w:t>Departamento cientifico e pedag</w:t>
+        <w:t>Departamento cient</w:t>
+      </w:r>
+      <w:r>
+        <w:rPr>
+          <w:rFonts w:ascii="Cambria" w:hAnsi="Cambria"/>
+        </w:rPr>
+        <w:t>í</w:t>
+      </w:r>
+      <w:r>
+        <w:rPr>
+          <w:rFonts w:ascii="Cambria"/>
+        </w:rPr>
+        <w:t>fico e pedag</w:t>
       </w:r>
       <w:r>
         <w:rPr>
@@ -1629,7 +1695,13 @@
         <w:rPr>
           <w:rFonts w:ascii="Cambria"/>
         </w:rPr>
-        <w:t>Depen</w:t>
+        <w:t>Menos d</w:t>
+      </w:r>
+      <w:r>
+        <w:rPr>
+          <w:rFonts w:ascii="Cambria"/>
+        </w:rPr>
+        <w:t>epen</w:t>
       </w:r>
       <w:r>
         <w:rPr>
@@ -1724,15 +1796,7 @@
           <w:b/>
           <w:bCs/>
         </w:rPr>
-        <w:t xml:space="preserve">Idoso </w:t>
-      </w:r>
-      <w:r>
-        <w:rPr>
-          <w:rFonts w:ascii="Cambria"/>
-          <w:b/>
-          <w:bCs/>
-        </w:rPr>
-        <w:t>tecn</w:t>
+        <w:t>Idoso tecn</w:t>
       </w:r>
       <w:r>
         <w:rPr>
@@ -1783,6 +1847,12 @@
         </w:rPr>
         <w:t>pode desistir facilmente</w:t>
       </w:r>
+      <w:r>
+        <w:rPr>
+          <w:rFonts w:ascii="Cambria"/>
+        </w:rPr>
+        <w:t xml:space="preserve"> de usar a plataforma</w:t>
+      </w:r>
     </w:p>
     <w:p>
       <w:pPr>
@@ -1943,7 +2013,13 @@
         <w:rPr>
           <w:rFonts w:ascii="Cambria"/>
         </w:rPr>
-        <w:t>Dependente de instrutores</w:t>
+        <w:t>Bastante d</w:t>
+      </w:r>
+      <w:r>
+        <w:rPr>
+          <w:rFonts w:ascii="Cambria"/>
+        </w:rPr>
+        <w:t>ependente de instrutores</w:t>
       </w:r>
     </w:p>
     <w:p>
@@ -2013,7 +2089,316 @@
       <w:pPr>
         <w:pStyle w:val="Corpo"/>
         <w:rPr>
-          <w:rFonts w:ascii="Cambria" w:eastAsia="Cambria" w:hAnsi="Cambria" w:cs="Cambria"/>
+          <w:rFonts w:ascii="Cambria"/>
+        </w:rPr>
+      </w:pPr>
+    </w:p>
+    <w:p>
+      <w:pPr>
+        <w:pStyle w:val="Corpo"/>
+        <w:rPr>
+          <w:rFonts w:ascii="Cambria"/>
+        </w:rPr>
+      </w:pPr>
+    </w:p>
+    <w:p>
+      <w:pPr>
+        <w:pStyle w:val="Corpo"/>
+        <w:numPr>
+          <w:ilvl w:val="0"/>
+          <w:numId w:val="6"/>
+        </w:numPr>
+        <w:rPr>
+          <w:rFonts w:ascii="Cambria" w:eastAsia="Cambria" w:hAnsi="Cambria" w:cs="Cambria"/>
+          <w:b/>
+          <w:bCs/>
+          <w:sz w:val="26"/>
+          <w:szCs w:val="26"/>
+        </w:rPr>
+      </w:pPr>
+      <w:r>
+        <w:rPr>
+          <w:rFonts w:ascii="Cambria"/>
+          <w:b/>
+          <w:bCs/>
+        </w:rPr>
+        <w:t xml:space="preserve">Idoso </w:t>
+      </w:r>
+      <w:r>
+        <w:rPr>
+          <w:rFonts w:ascii="Cambria"/>
+          <w:b/>
+          <w:bCs/>
+        </w:rPr>
+        <w:t>experiente</w:t>
+      </w:r>
+    </w:p>
+    <w:p>
+      <w:pPr>
+        <w:pStyle w:val="Corpo"/>
+        <w:numPr>
+          <w:ilvl w:val="2"/>
+          <w:numId w:val="8"/>
+        </w:numPr>
+        <w:rPr>
+          <w:rFonts w:ascii="Cambria" w:eastAsia="Cambria" w:hAnsi="Cambria" w:cs="Cambria"/>
+          <w:position w:val="4"/>
+          <w:sz w:val="26"/>
+          <w:szCs w:val="26"/>
+        </w:rPr>
+      </w:pPr>
+      <w:r>
+        <w:rPr>
+          <w:rFonts w:ascii="Cambria"/>
+        </w:rPr>
+        <w:t>I</w:t>
+      </w:r>
+      <w:r>
+        <w:rPr>
+          <w:rFonts w:ascii="Cambria"/>
+        </w:rPr>
+        <w:t xml:space="preserve">nteressado e </w:t>
+      </w:r>
+      <w:r>
+        <w:rPr>
+          <w:rFonts w:ascii="Cambria"/>
+        </w:rPr>
+        <w:t xml:space="preserve">mais </w:t>
+      </w:r>
+      <w:r>
+        <w:rPr>
+          <w:rFonts w:ascii="Cambria" w:hAnsi="Cambria"/>
+        </w:rPr>
+        <w:t>à vontade com plataformas informá</w:t>
+      </w:r>
+      <w:r>
+        <w:rPr>
+          <w:rFonts w:ascii="Cambria"/>
+        </w:rPr>
+        <w:t>ticas</w:t>
+      </w:r>
+    </w:p>
+    <w:p>
+      <w:pPr>
+        <w:pStyle w:val="Corpo"/>
+        <w:numPr>
+          <w:ilvl w:val="2"/>
+          <w:numId w:val="9"/>
+        </w:numPr>
+        <w:rPr>
+          <w:rFonts w:ascii="Cambria" w:eastAsia="Cambria" w:hAnsi="Cambria" w:cs="Cambria"/>
+          <w:position w:val="4"/>
+          <w:sz w:val="26"/>
+          <w:szCs w:val="26"/>
+        </w:rPr>
+      </w:pPr>
+      <w:r>
+        <w:rPr>
+          <w:rFonts w:ascii="Cambria"/>
+        </w:rPr>
+        <w:t>D</w:t>
+      </w:r>
+      <w:r>
+        <w:rPr>
+          <w:rFonts w:ascii="Cambria"/>
+        </w:rPr>
+        <w:t>in</w:t>
+      </w:r>
+      <w:r>
+        <w:rPr>
+          <w:rFonts w:hAnsi="Cambria"/>
+        </w:rPr>
+        <w:t>â</w:t>
+      </w:r>
+      <w:r>
+        <w:rPr>
+          <w:rFonts w:ascii="Cambria"/>
+        </w:rPr>
+        <w:t xml:space="preserve">mico, por </w:t>
+      </w:r>
+      <w:r>
+        <w:rPr>
+          <w:rFonts w:ascii="Cambria"/>
+        </w:rPr>
+        <w:t>ter mais experi</w:t>
+      </w:r>
+      <w:r>
+        <w:rPr>
+          <w:rFonts w:ascii="Cambria" w:hAnsi="Cambria"/>
+        </w:rPr>
+        <w:t>ê</w:t>
+      </w:r>
+      <w:r>
+        <w:rPr>
+          <w:rFonts w:ascii="Cambria"/>
+        </w:rPr>
+        <w:t>ncia e facilidade em aprender a usar a plataforma</w:t>
+      </w:r>
+    </w:p>
+    <w:p>
+      <w:pPr>
+        <w:pStyle w:val="Corpo"/>
+        <w:numPr>
+          <w:ilvl w:val="2"/>
+          <w:numId w:val="10"/>
+        </w:numPr>
+        <w:rPr>
+          <w:rFonts w:ascii="Cambria" w:eastAsia="Cambria" w:hAnsi="Cambria" w:cs="Cambria"/>
+          <w:position w:val="4"/>
+          <w:sz w:val="26"/>
+          <w:szCs w:val="26"/>
+        </w:rPr>
+      </w:pPr>
+      <w:r>
+        <w:rPr>
+          <w:rFonts w:ascii="Cambria"/>
+        </w:rPr>
+        <w:t xml:space="preserve">Tem </w:t>
+      </w:r>
+      <w:r>
+        <w:rPr>
+          <w:rFonts w:ascii="Cambria"/>
+        </w:rPr>
+        <w:t>experi</w:t>
+      </w:r>
+      <w:r>
+        <w:rPr>
+          <w:rFonts w:hAnsi="Cambria"/>
+        </w:rPr>
+        <w:t>ê</w:t>
+      </w:r>
+      <w:r>
+        <w:rPr>
+          <w:rFonts w:ascii="Cambria"/>
+        </w:rPr>
+        <w:t xml:space="preserve">ncia </w:t>
+      </w:r>
+      <w:r>
+        <w:rPr>
+          <w:rFonts w:ascii="Cambria"/>
+        </w:rPr>
+        <w:t>com plataformas inform</w:t>
+      </w:r>
+      <w:r>
+        <w:rPr>
+          <w:rFonts w:ascii="Cambria" w:hAnsi="Cambria"/>
+        </w:rPr>
+        <w:t>á</w:t>
+      </w:r>
+      <w:r>
+        <w:rPr>
+          <w:rFonts w:ascii="Cambria"/>
+        </w:rPr>
+        <w:t>ticas</w:t>
+      </w:r>
+    </w:p>
+    <w:p>
+      <w:pPr>
+        <w:pStyle w:val="Corpo"/>
+        <w:numPr>
+          <w:ilvl w:val="2"/>
+          <w:numId w:val="11"/>
+        </w:numPr>
+        <w:rPr>
+          <w:rFonts w:ascii="Cambria" w:eastAsia="Cambria" w:hAnsi="Cambria" w:cs="Cambria"/>
+          <w:position w:val="4"/>
+          <w:sz w:val="26"/>
+          <w:szCs w:val="26"/>
+        </w:rPr>
+      </w:pPr>
+      <w:r>
+        <w:rPr>
+          <w:rFonts w:ascii="Cambria"/>
+        </w:rPr>
+        <w:t>Algumas habilita</w:t>
+      </w:r>
+      <w:r>
+        <w:rPr>
+          <w:rFonts w:ascii="Cambria" w:hAnsi="Cambria"/>
+        </w:rPr>
+        <w:t>çõ</w:t>
+      </w:r>
+      <w:r>
+        <w:rPr>
+          <w:rFonts w:ascii="Cambria"/>
+        </w:rPr>
+        <w:t>es</w:t>
+      </w:r>
+    </w:p>
+    <w:p>
+      <w:pPr>
+        <w:pStyle w:val="Corpo"/>
+        <w:numPr>
+          <w:ilvl w:val="2"/>
+          <w:numId w:val="12"/>
+        </w:numPr>
+        <w:rPr>
+          <w:rFonts w:ascii="Cambria" w:eastAsia="Cambria" w:hAnsi="Cambria" w:cs="Cambria"/>
+          <w:position w:val="4"/>
+          <w:sz w:val="26"/>
+          <w:szCs w:val="26"/>
+        </w:rPr>
+      </w:pPr>
+      <w:r>
+        <w:rPr>
+          <w:rFonts w:ascii="Cambria"/>
+        </w:rPr>
+        <w:t>Pouco</w:t>
+      </w:r>
+      <w:r>
+        <w:rPr>
+          <w:rFonts w:ascii="Cambria"/>
+        </w:rPr>
+        <w:t xml:space="preserve"> dependente de instrutores</w:t>
+      </w:r>
+    </w:p>
+    <w:p>
+      <w:pPr>
+        <w:pStyle w:val="Corpo"/>
+        <w:numPr>
+          <w:ilvl w:val="2"/>
+          <w:numId w:val="13"/>
+        </w:numPr>
+        <w:rPr>
+          <w:rFonts w:ascii="Cambria" w:eastAsia="Cambria" w:hAnsi="Cambria" w:cs="Cambria"/>
+          <w:position w:val="4"/>
+          <w:sz w:val="26"/>
+          <w:szCs w:val="26"/>
+        </w:rPr>
+      </w:pPr>
+      <w:r>
+        <w:rPr>
+          <w:rFonts w:ascii="Cambria"/>
+        </w:rPr>
+        <w:t>Conhecimentos inform</w:t>
+      </w:r>
+      <w:r>
+        <w:rPr>
+          <w:rFonts w:hAnsi="Cambria"/>
+        </w:rPr>
+        <w:t>á</w:t>
+      </w:r>
+      <w:r>
+        <w:rPr>
+          <w:rFonts w:ascii="Cambria"/>
+        </w:rPr>
+        <w:t xml:space="preserve">ticos </w:t>
+      </w:r>
+      <w:r>
+        <w:rPr>
+          <w:rFonts w:ascii="Cambria"/>
+        </w:rPr>
+        <w:t>decentes</w:t>
+      </w:r>
+    </w:p>
+    <w:p>
+      <w:pPr>
+        <w:pStyle w:val="Corpo"/>
+        <w:rPr>
+          <w:rFonts w:ascii="Cambria" w:eastAsia="Cambria" w:hAnsi="Cambria" w:cs="Cambria"/>
+          <w:position w:val="4"/>
+          <w:sz w:val="26"/>
+          <w:szCs w:val="26"/>
         </w:rPr>
       </w:pPr>
     </w:p>
@@ -2064,6 +2449,14 @@
         </w:rPr>
         <w:t>o/Grupo de idosos</w:t>
       </w:r>
+      <w:r>
+        <w:rPr>
+          <w:rFonts w:ascii="Cambria"/>
+          <w:b/>
+          <w:bCs/>
+        </w:rPr>
+        <w:t xml:space="preserve"> (lar) como satellite</w:t>
+      </w:r>
     </w:p>
     <w:p>
       <w:pPr>
@@ -2220,6 +2613,24 @@
         </w:rPr>
         <w:t>sicos</w:t>
       </w:r>
+      <w:r>
+        <w:rPr>
+          <w:rFonts w:ascii="Cambria"/>
+        </w:rPr>
+        <w:t xml:space="preserve"> ou </w:t>
+      </w:r>
+      <w:r>
+        <w:rPr>
+          <w:rFonts w:ascii="Cambria"/>
+        </w:rPr>
+        <w:t>decentes</w:t>
+      </w:r>
+      <w:r>
+        <w:rPr>
+          <w:rFonts w:ascii="Cambria"/>
+        </w:rPr>
+        <w:t>, para ajudar os idosos</w:t>
+      </w:r>
     </w:p>
     <w:p>
       <w:pPr>
@@ -2260,6 +2671,22 @@
         </w:rPr>
         <w:t>Professor/Instrutor</w:t>
       </w:r>
+      <w:r>
+        <w:rPr>
+          <w:rFonts w:ascii="Cambria"/>
+          <w:b/>
+          <w:bCs/>
+        </w:rPr>
+        <w:t xml:space="preserve"> </w:t>
+      </w:r>
+      <w:r>
+        <w:rPr>
+          <w:rFonts w:ascii="Cambria"/>
+          <w:b/>
+          <w:bCs/>
+        </w:rPr>
+        <w:t>idoso</w:t>
+      </w:r>
     </w:p>
     <w:p>
       <w:pPr>
@@ -2312,19 +2739,31 @@
         <w:rPr>
           <w:rFonts w:ascii="Cambria"/>
         </w:rPr>
-        <w:t>Certificado</w:t>
+        <w:t>Pode ou n</w:t>
+      </w:r>
+      <w:r>
+        <w:rPr>
+          <w:rFonts w:ascii="Cambria" w:hAnsi="Cambria"/>
+        </w:rPr>
+        <w:t>ã</w:t>
+      </w:r>
+      <w:r>
+        <w:rPr>
+          <w:rFonts w:ascii="Cambria"/>
+        </w:rPr>
+        <w:t>o estar c</w:t>
+      </w:r>
+      <w:r>
+        <w:rPr>
+          <w:rFonts w:ascii="Cambria"/>
+        </w:rPr>
+        <w:t>ertificado</w:t>
       </w:r>
       <w:r>
         <w:rPr>
           <w:rFonts w:ascii="Cambria"/>
         </w:rPr>
         <w:t xml:space="preserve"> no que ensina</w:t>
-      </w:r>
-      <w:r>
-        <w:rPr>
-          <w:rFonts w:ascii="Cambria"/>
-        </w:rPr>
-        <w:t xml:space="preserve"> </w:t>
       </w:r>
     </w:p>
     <w:p>
@@ -2332,181 +2771,268 @@
         <w:pStyle w:val="Corpo"/>
         <w:numPr>
           <w:ilvl w:val="2"/>
-          <w:numId w:val="23"/>
+          <w:numId w:val="22"/>
         </w:numPr>
         <w:rPr>
           <w:rFonts w:ascii="Cambria" w:eastAsia="Cambria" w:hAnsi="Cambria" w:cs="Cambria"/>
           <w:position w:val="4"/>
-        </w:rPr>
-      </w:pPr>
-      <w:r>
+          <w:sz w:val="26"/>
+          <w:szCs w:val="26"/>
+        </w:rPr>
+      </w:pPr>
+      <w:r>
+        <w:rPr>
+          <w:rFonts w:ascii="Cambria"/>
+        </w:rPr>
+        <w:t>Tem alguma experi</w:t>
+      </w:r>
+      <w:r>
+        <w:rPr>
+          <w:rFonts w:hAnsi="Cambria"/>
+        </w:rPr>
+        <w:t>ê</w:t>
+      </w:r>
+      <w:r>
+        <w:rPr>
+          <w:rFonts w:ascii="Cambria"/>
+        </w:rPr>
+        <w:t>ncia em cursos de aprendizagem</w:t>
+      </w:r>
+    </w:p>
+    <w:p>
+      <w:pPr>
+        <w:pStyle w:val="Corpo"/>
+        <w:numPr>
+          <w:ilvl w:val="2"/>
+          <w:numId w:val="22"/>
+        </w:numPr>
         <w:rPr>
           <w:rFonts w:ascii="Cambria" w:eastAsia="Cambria" w:hAnsi="Cambria" w:cs="Cambria"/>
           <w:position w:val="4"/>
-        </w:rPr>
-        <w:t>Conhecimentos informáticos básicos ou mais avançados</w:t>
-      </w:r>
+          <w:sz w:val="26"/>
+          <w:szCs w:val="26"/>
+        </w:rPr>
+      </w:pPr>
       <w:r>
         <w:rPr>
           <w:rFonts w:ascii="Cambria" w:eastAsia="Cambria" w:hAnsi="Cambria" w:cs="Cambria"/>
           <w:position w:val="4"/>
         </w:rPr>
+        <w:t>Conhecimentos informáticos básicos</w:t>
+      </w:r>
+    </w:p>
+    <w:p>
+      <w:pPr>
+        <w:pStyle w:val="Corpo"/>
+        <w:rPr>
+          <w:rFonts w:ascii="Cambria" w:eastAsia="Cambria" w:hAnsi="Cambria" w:cs="Cambria"/>
+        </w:rPr>
+      </w:pPr>
+    </w:p>
+    <w:p>
+      <w:pPr>
+        <w:pStyle w:val="Corpo"/>
+        <w:rPr>
+          <w:rFonts w:ascii="Cambria" w:eastAsia="Cambria" w:hAnsi="Cambria" w:cs="Cambria"/>
+        </w:rPr>
+      </w:pPr>
+    </w:p>
+    <w:p>
+      <w:pPr>
+        <w:pStyle w:val="Corpo"/>
+        <w:numPr>
+          <w:ilvl w:val="0"/>
+          <w:numId w:val="20"/>
+        </w:numPr>
+        <w:rPr>
+          <w:rFonts w:ascii="Cambria" w:eastAsia="Cambria" w:hAnsi="Cambria" w:cs="Cambria"/>
+          <w:b/>
+          <w:bCs/>
+          <w:sz w:val="26"/>
+          <w:szCs w:val="26"/>
+        </w:rPr>
+      </w:pPr>
+      <w:r>
+        <w:rPr>
+          <w:rFonts w:ascii="Cambria"/>
+          <w:b/>
+          <w:bCs/>
+        </w:rPr>
+        <w:t xml:space="preserve">Professor/Instrutor </w:t>
+      </w:r>
+      <w:r>
+        <w:rPr>
+          <w:rFonts w:ascii="Cambria"/>
+          <w:b/>
+          <w:bCs/>
+        </w:rPr>
+        <w:t>experiente</w:t>
+      </w:r>
+    </w:p>
+    <w:p>
+      <w:pPr>
+        <w:pStyle w:val="Corpo"/>
+        <w:numPr>
+          <w:ilvl w:val="2"/>
+          <w:numId w:val="21"/>
+        </w:numPr>
+        <w:rPr>
+          <w:rFonts w:ascii="Cambria" w:eastAsia="Cambria" w:hAnsi="Cambria" w:cs="Cambria"/>
+          <w:position w:val="4"/>
+          <w:sz w:val="26"/>
+          <w:szCs w:val="26"/>
+        </w:rPr>
+      </w:pPr>
+      <w:r>
+        <w:rPr>
+          <w:rFonts w:ascii="Cambria"/>
+        </w:rPr>
+        <w:t>Respons</w:t>
+      </w:r>
+      <w:r>
+        <w:rPr>
+          <w:rFonts w:hAnsi="Cambria"/>
+        </w:rPr>
+        <w:t>á</w:t>
+      </w:r>
+      <w:r>
+        <w:rPr>
+          <w:rFonts w:ascii="Cambria"/>
+        </w:rPr>
+        <w:t>vel</w:t>
+      </w:r>
+    </w:p>
+    <w:p>
+      <w:pPr>
+        <w:pStyle w:val="Corpo"/>
+        <w:numPr>
+          <w:ilvl w:val="2"/>
+          <w:numId w:val="22"/>
+        </w:numPr>
+        <w:rPr>
+          <w:rFonts w:ascii="Cambria" w:eastAsia="Cambria" w:hAnsi="Cambria" w:cs="Cambria"/>
+          <w:position w:val="4"/>
+          <w:sz w:val="26"/>
+          <w:szCs w:val="26"/>
+        </w:rPr>
+      </w:pPr>
+      <w:r>
+        <w:rPr>
+          <w:rFonts w:ascii="Cambria"/>
+        </w:rPr>
+        <w:t>Pode ou n</w:t>
+      </w:r>
+      <w:r>
+        <w:rPr>
+          <w:rFonts w:ascii="Cambria" w:hAnsi="Cambria"/>
+        </w:rPr>
+        <w:t>ã</w:t>
+      </w:r>
+      <w:r>
+        <w:rPr>
+          <w:rFonts w:ascii="Cambria"/>
+        </w:rPr>
+        <w:t>o estar certificado no que ensina</w:t>
+      </w:r>
+    </w:p>
+    <w:p>
+      <w:pPr>
+        <w:pStyle w:val="Corpo"/>
+        <w:numPr>
+          <w:ilvl w:val="2"/>
+          <w:numId w:val="22"/>
+        </w:numPr>
+        <w:rPr>
+          <w:rFonts w:ascii="Cambria" w:eastAsia="Cambria" w:hAnsi="Cambria" w:cs="Cambria"/>
+          <w:position w:val="4"/>
+          <w:sz w:val="26"/>
+          <w:szCs w:val="26"/>
+        </w:rPr>
+      </w:pPr>
+      <w:r>
+        <w:rPr>
+          <w:rFonts w:ascii="Cambria"/>
+        </w:rPr>
+        <w:t xml:space="preserve">Tem </w:t>
+      </w:r>
+      <w:r>
+        <w:rPr>
+          <w:rFonts w:ascii="Cambria"/>
+        </w:rPr>
+        <w:t>bastante</w:t>
+      </w:r>
+      <w:r>
+        <w:rPr>
+          <w:rFonts w:ascii="Cambria"/>
+        </w:rPr>
+        <w:t xml:space="preserve"> experi</w:t>
+      </w:r>
+      <w:r>
+        <w:rPr>
+          <w:rFonts w:hAnsi="Cambria"/>
+        </w:rPr>
+        <w:t>ê</w:t>
+      </w:r>
+      <w:r>
+        <w:rPr>
+          <w:rFonts w:ascii="Cambria"/>
+        </w:rPr>
+        <w:t>ncia em cursos de aprendizagem</w:t>
+      </w:r>
+      <w:r>
+        <w:rPr>
+          <w:rFonts w:ascii="Cambria"/>
+        </w:rPr>
+        <w:t xml:space="preserve"> (tamb</w:t>
+      </w:r>
+      <w:r>
+        <w:rPr>
+          <w:rFonts w:ascii="Cambria" w:hAnsi="Cambria"/>
+        </w:rPr>
+        <w:t>é</w:t>
+      </w:r>
+      <w:r>
+        <w:rPr>
+          <w:rFonts w:ascii="Cambria"/>
+        </w:rPr>
+        <w:t>m a leccionar)</w:t>
+      </w:r>
+    </w:p>
+    <w:p>
+      <w:pPr>
+        <w:pStyle w:val="Corpo"/>
+        <w:numPr>
+          <w:ilvl w:val="2"/>
+          <w:numId w:val="22"/>
+        </w:numPr>
+        <w:rPr>
+          <w:rFonts w:ascii="Cambria" w:eastAsia="Cambria" w:hAnsi="Cambria" w:cs="Cambria"/>
+          <w:position w:val="4"/>
+          <w:sz w:val="26"/>
+          <w:szCs w:val="26"/>
+        </w:rPr>
+      </w:pPr>
+      <w:r>
+        <w:rPr>
+          <w:rFonts w:ascii="Cambria" w:eastAsia="Cambria" w:hAnsi="Cambria" w:cs="Cambria"/>
+          <w:position w:val="4"/>
+        </w:rPr>
+        <w:t>Conhecimentos informáticos básicos</w:t>
+      </w:r>
+      <w:r>
+        <w:rPr>
+          <w:rFonts w:ascii="Cambria" w:eastAsia="Cambria" w:hAnsi="Cambria" w:cs="Cambria"/>
+          <w:position w:val="4"/>
+        </w:rPr>
         <w:t xml:space="preserve"> </w:t>
       </w:r>
       <w:r>
         <w:rPr>
           <w:rFonts w:ascii="Cambria" w:eastAsia="Cambria" w:hAnsi="Cambria" w:cs="Cambria"/>
-          <w:color w:val="FF0000"/>
           <w:position w:val="4"/>
         </w:rPr>
-        <w:t>(devemos considerar instrutores idosos?)</w:t>
-      </w:r>
-    </w:p>
-    <w:p>
-      <w:pPr>
-        <w:pStyle w:val="Corpo"/>
-        <w:rPr>
-          <w:rFonts w:ascii="Cambria" w:eastAsia="Cambria" w:hAnsi="Cambria" w:cs="Cambria"/>
-        </w:rPr>
-      </w:pPr>
-    </w:p>
-    <w:p>
-      <w:pPr>
-        <w:pStyle w:val="Corpo"/>
-        <w:rPr>
-          <w:rFonts w:ascii="Cambria" w:eastAsia="Cambria" w:hAnsi="Cambria" w:cs="Cambria"/>
-        </w:rPr>
-      </w:pPr>
-    </w:p>
-    <w:p>
-      <w:pPr>
-        <w:pStyle w:val="Corpo"/>
-        <w:rPr>
-          <w:rFonts w:ascii="Cambria" w:eastAsia="Cambria" w:hAnsi="Cambria" w:cs="Cambria"/>
-        </w:rPr>
-      </w:pPr>
-    </w:p>
-    <w:p>
-      <w:pPr>
-        <w:pStyle w:val="Corpo"/>
-        <w:rPr>
-          <w:rFonts w:ascii="Cambria" w:eastAsia="Cambria" w:hAnsi="Cambria" w:cs="Cambria"/>
-        </w:rPr>
-      </w:pPr>
-    </w:p>
-    <w:p>
-      <w:pPr>
-        <w:pStyle w:val="Corpo"/>
-        <w:rPr>
-          <w:rFonts w:ascii="Cambria" w:eastAsia="Cambria" w:hAnsi="Cambria" w:cs="Cambria"/>
-        </w:rPr>
-      </w:pPr>
-    </w:p>
-    <w:p>
-      <w:pPr>
-        <w:pStyle w:val="Corpo"/>
-        <w:rPr>
-          <w:rFonts w:ascii="Cambria" w:eastAsia="Cambria" w:hAnsi="Cambria" w:cs="Cambria"/>
-        </w:rPr>
-      </w:pPr>
-    </w:p>
-    <w:p>
-      <w:pPr>
-        <w:pStyle w:val="Corpo"/>
-        <w:rPr>
-          <w:rFonts w:ascii="Cambria" w:eastAsia="Cambria" w:hAnsi="Cambria" w:cs="Cambria"/>
-        </w:rPr>
-      </w:pPr>
-    </w:p>
-    <w:p>
-      <w:pPr>
-        <w:pStyle w:val="Corpo"/>
-        <w:rPr>
-          <w:rFonts w:ascii="Cambria" w:eastAsia="Cambria" w:hAnsi="Cambria" w:cs="Cambria"/>
-        </w:rPr>
-      </w:pPr>
-    </w:p>
-    <w:p>
-      <w:pPr>
-        <w:pStyle w:val="Corpo"/>
-        <w:rPr>
-          <w:rFonts w:ascii="Cambria" w:eastAsia="Cambria" w:hAnsi="Cambria" w:cs="Cambria"/>
-        </w:rPr>
-      </w:pPr>
-    </w:p>
-    <w:p>
-      <w:pPr>
-        <w:pStyle w:val="Corpo"/>
-        <w:rPr>
-          <w:rFonts w:ascii="Cambria" w:eastAsia="Cambria" w:hAnsi="Cambria" w:cs="Cambria"/>
-        </w:rPr>
-      </w:pPr>
-    </w:p>
-    <w:p>
-      <w:pPr>
-        <w:pStyle w:val="Corpo"/>
-        <w:rPr>
-          <w:rFonts w:ascii="Cambria" w:eastAsia="Cambria" w:hAnsi="Cambria" w:cs="Cambria"/>
-        </w:rPr>
-      </w:pPr>
-    </w:p>
-    <w:p>
-      <w:pPr>
-        <w:pStyle w:val="Corpo"/>
-        <w:rPr>
-          <w:rFonts w:ascii="Cambria" w:eastAsia="Cambria" w:hAnsi="Cambria" w:cs="Cambria"/>
-        </w:rPr>
-      </w:pPr>
-    </w:p>
-    <w:p>
-      <w:pPr>
-        <w:pStyle w:val="Corpo"/>
-        <w:rPr>
-          <w:rFonts w:ascii="Cambria" w:eastAsia="Cambria" w:hAnsi="Cambria" w:cs="Cambria"/>
-        </w:rPr>
-      </w:pPr>
-    </w:p>
-    <w:p>
-      <w:pPr>
-        <w:pStyle w:val="Corpo"/>
-        <w:rPr>
-          <w:rFonts w:ascii="Cambria" w:eastAsia="Cambria" w:hAnsi="Cambria" w:cs="Cambria"/>
-        </w:rPr>
-      </w:pPr>
-    </w:p>
-    <w:p>
-      <w:pPr>
-        <w:pStyle w:val="Corpo"/>
-        <w:rPr>
-          <w:rFonts w:ascii="Cambria" w:eastAsia="Cambria" w:hAnsi="Cambria" w:cs="Cambria"/>
-        </w:rPr>
-      </w:pPr>
-    </w:p>
-    <w:p>
-      <w:pPr>
-        <w:pStyle w:val="Corpo"/>
-        <w:rPr>
-          <w:rFonts w:ascii="Cambria" w:eastAsia="Cambria" w:hAnsi="Cambria" w:cs="Cambria"/>
-        </w:rPr>
-      </w:pPr>
-    </w:p>
-    <w:p>
-      <w:pPr>
-        <w:pStyle w:val="Corpo"/>
-        <w:rPr>
-          <w:rFonts w:ascii="Cambria" w:eastAsia="Cambria" w:hAnsi="Cambria" w:cs="Cambria"/>
-        </w:rPr>
-      </w:pPr>
-      <w:bookmarkStart w:id="0" w:name="_GoBack"/>
-      <w:bookmarkEnd w:id="0"/>
-    </w:p>
-    <w:p>
-      <w:pPr>
-        <w:pStyle w:val="Corpo"/>
-        <w:rPr>
-          <w:rFonts w:ascii="Cambria" w:eastAsia="Cambria" w:hAnsi="Cambria" w:cs="Cambria"/>
-        </w:rPr>
-      </w:pPr>
+        <w:t>ou decentes</w:t>
+      </w:r>
     </w:p>
     <w:p>
       <w:pPr>
@@ -2523,6 +3049,8 @@
           <w:szCs w:val="26"/>
         </w:rPr>
       </w:pPr>
+      <w:bookmarkStart w:id="0" w:name="_GoBack"/>
+      <w:bookmarkEnd w:id="0"/>
       <w:r>
         <w:rPr>
           <w:rFonts w:ascii="Cambria"/>
@@ -6654,7 +7182,6 @@
   <w:style w:type="character" w:default="1" w:styleId="DefaultParagraphFont">
     <w:name w:val="Default Paragraph Font"/>
     <w:uiPriority w:val="1"/>
-    <w:semiHidden/>
     <w:unhideWhenUsed/>
   </w:style>
   <w:style w:type="table" w:default="1" w:styleId="TableNormal">
@@ -7210,7 +7737,6 @@
   <w:style w:type="character" w:default="1" w:styleId="DefaultParagraphFont">
     <w:name w:val="Default Paragraph Font"/>
     <w:uiPriority w:val="1"/>
-    <w:semiHidden/>
     <w:unhideWhenUsed/>
   </w:style>
   <w:style w:type="table" w:default="1" w:styleId="TableNormal">

</xml_diff>